<commit_message>
filled in actual hours of notebook
</commit_message>
<xml_diff>
--- a/Project Notebook.docx
+++ b/Project Notebook.docx
@@ -3610,6 +3610,9 @@
             <w:pPr>
               <w:jc w:val="center"/>
             </w:pPr>
+            <w:r>
+              <w:t>3</w:t>
+            </w:r>
           </w:p>
         </w:tc>
       </w:tr>
@@ -3661,6 +3664,9 @@
             <w:pPr>
               <w:jc w:val="center"/>
             </w:pPr>
+            <w:r>
+              <w:t>4</w:t>
+            </w:r>
           </w:p>
         </w:tc>
       </w:tr>
@@ -3712,6 +3718,9 @@
             <w:pPr>
               <w:jc w:val="center"/>
             </w:pPr>
+            <w:r>
+              <w:t>3</w:t>
+            </w:r>
           </w:p>
         </w:tc>
       </w:tr>
@@ -3769,6 +3778,9 @@
             <w:pPr>
               <w:jc w:val="center"/>
             </w:pPr>
+            <w:r>
+              <w:t>3</w:t>
+            </w:r>
           </w:p>
         </w:tc>
       </w:tr>
@@ -3820,6 +3832,9 @@
             <w:pPr>
               <w:jc w:val="center"/>
             </w:pPr>
+            <w:r>
+              <w:t>4</w:t>
+            </w:r>
           </w:p>
         </w:tc>
       </w:tr>
@@ -4323,7 +4338,18 @@
     </w:p>
     <w:p>
       <w:r>
-        <w:t>S2: Has taken about 8 hours and it is still not finished.</w:t>
+        <w:t>S2: Has taken about 7</w:t>
+      </w:r>
+      <w:r>
+        <w:t xml:space="preserve"> hours </w:t>
+      </w:r>
+      <w:r>
+        <w:t>as predicted but</w:t>
+      </w:r>
+      <w:bookmarkStart w:id="9" w:name="_GoBack"/>
+      <w:bookmarkEnd w:id="9"/>
+      <w:r>
+        <w:t xml:space="preserve"> it is still not finished.</w:t>
       </w:r>
     </w:p>
     <w:p/>
@@ -4339,14 +4365,14 @@
           <w:rStyle w:val="Heading2Char"/>
         </w:rPr>
       </w:pPr>
-      <w:bookmarkStart w:id="9" w:name="_Toc459581896"/>
+      <w:bookmarkStart w:id="10" w:name="_Toc459581896"/>
       <w:r>
         <w:rPr>
           <w:rStyle w:val="Heading2Char"/>
         </w:rPr>
         <w:t>Retrospective</w:t>
       </w:r>
-      <w:bookmarkEnd w:id="9"/>
+      <w:bookmarkEnd w:id="10"/>
     </w:p>
     <w:p>
       <w:pPr>
@@ -4371,8 +4397,6 @@
         <w:lastRenderedPageBreak/>
         <w:t xml:space="preserve">For Iteration 2 I plan on finishing Sprint 1 and 2 and also 5. </w:t>
       </w:r>
-      <w:bookmarkStart w:id="10" w:name="_GoBack"/>
-      <w:bookmarkEnd w:id="10"/>
     </w:p>
     <w:p>
       <w:r>
@@ -4494,7 +4518,7 @@
       <w:rPr>
         <w:noProof/>
       </w:rPr>
-      <w:t>9</w:t>
+      <w:t>8</w:t>
     </w:r>
     <w:r>
       <w:fldChar w:fldCharType="end"/>
@@ -8766,7 +8790,7 @@
 </file>
 
 <file path=customXml/itemProps1.xml><?xml version="1.0" encoding="utf-8"?>
-<ds:datastoreItem xmlns:ds="http://schemas.openxmlformats.org/officeDocument/2006/customXml" ds:itemID="{752DF7E1-866B-4EDB-9092-15944ECCA81A}">
+<ds:datastoreItem xmlns:ds="http://schemas.openxmlformats.org/officeDocument/2006/customXml" ds:itemID="{0CDEDCE3-7529-4DF1-A86A-2454CEED2A25}">
   <ds:schemaRefs>
     <ds:schemaRef ds:uri="http://schemas.openxmlformats.org/officeDocument/2006/bibliography"/>
   </ds:schemaRefs>

</xml_diff>

<commit_message>
added screenshots and updated notebook
</commit_message>
<xml_diff>
--- a/Project Notebook.docx
+++ b/Project Notebook.docx
@@ -1,6 +1,6 @@
 
 <file path=word/document.xml><?xml version="1.0" encoding="utf-8"?>
-<w:document xmlns:wpc="http://schemas.microsoft.com/office/word/2010/wordprocessingCanvas" xmlns:cx="http://schemas.microsoft.com/office/drawing/2014/chartex" xmlns:cx1="http://schemas.microsoft.com/office/drawing/2015/9/8/chartex" xmlns:cx2="http://schemas.microsoft.com/office/drawing/2015/10/21/chartex" xmlns:mc="http://schemas.openxmlformats.org/markup-compatibility/2006" xmlns:o="urn:schemas-microsoft-com:office:office" xmlns:r="http://schemas.openxmlformats.org/officeDocument/2006/relationships" xmlns:m="http://schemas.openxmlformats.org/officeDocument/2006/math" xmlns:v="urn:schemas-microsoft-com:vml" xmlns:wp14="http://schemas.microsoft.com/office/word/2010/wordprocessingDrawing" xmlns:wp="http://schemas.openxmlformats.org/drawingml/2006/wordprocessingDrawing" xmlns:w10="urn:schemas-microsoft-com:office:word" xmlns:w="http://schemas.openxmlformats.org/wordprocessingml/2006/main" xmlns:w14="http://schemas.microsoft.com/office/word/2010/wordml" xmlns:w15="http://schemas.microsoft.com/office/word/2012/wordml" xmlns:w16se="http://schemas.microsoft.com/office/word/2015/wordml/symex" xmlns:wpg="http://schemas.microsoft.com/office/word/2010/wordprocessingGroup" xmlns:wpi="http://schemas.microsoft.com/office/word/2010/wordprocessingInk" xmlns:wne="http://schemas.microsoft.com/office/word/2006/wordml" xmlns:wps="http://schemas.microsoft.com/office/word/2010/wordprocessingShape" mc:Ignorable="w14 w15 w16se wp14">
+<w:document xmlns:wpc="http://schemas.microsoft.com/office/word/2010/wordprocessingCanvas" xmlns:cx="http://schemas.microsoft.com/office/drawing/2014/chartex" xmlns:cx1="http://schemas.microsoft.com/office/drawing/2015/9/8/chartex" xmlns:cx2="http://schemas.microsoft.com/office/drawing/2015/10/21/chartex" xmlns:cx3="http://schemas.microsoft.com/office/drawing/2016/5/9/chartex" xmlns:cx4="http://schemas.microsoft.com/office/drawing/2016/5/10/chartex" xmlns:cx5="http://schemas.microsoft.com/office/drawing/2016/5/11/chartex" xmlns:mc="http://schemas.openxmlformats.org/markup-compatibility/2006" xmlns:o="urn:schemas-microsoft-com:office:office" xmlns:r="http://schemas.openxmlformats.org/officeDocument/2006/relationships" xmlns:m="http://schemas.openxmlformats.org/officeDocument/2006/math" xmlns:v="urn:schemas-microsoft-com:vml" xmlns:wp14="http://schemas.microsoft.com/office/word/2010/wordprocessingDrawing" xmlns:wp="http://schemas.openxmlformats.org/drawingml/2006/wordprocessingDrawing" xmlns:w10="urn:schemas-microsoft-com:office:word" xmlns:w="http://schemas.openxmlformats.org/wordprocessingml/2006/main" xmlns:w14="http://schemas.microsoft.com/office/word/2010/wordml" xmlns:w15="http://schemas.microsoft.com/office/word/2012/wordml" xmlns:w16se="http://schemas.microsoft.com/office/word/2015/wordml/symex" xmlns:wpg="http://schemas.microsoft.com/office/word/2010/wordprocessingGroup" xmlns:wpi="http://schemas.microsoft.com/office/word/2010/wordprocessingInk" xmlns:wne="http://schemas.microsoft.com/office/word/2006/wordml" xmlns:wps="http://schemas.microsoft.com/office/word/2010/wordprocessingShape" mc:Ignorable="w14 w15 w16se wp14">
   <w:body>
     <w:p>
       <w:pPr>
@@ -396,19 +396,7 @@
               <w:rPr>
                 <w:rFonts w:ascii="Tahoma" w:hAnsi="Tahoma" w:cs="Tahoma"/>
               </w:rPr>
-              <w:t>I</w:t>
-            </w:r>
-            <w:r>
-              <w:rPr>
-                <w:rFonts w:ascii="Tahoma" w:hAnsi="Tahoma" w:cs="Tahoma"/>
-              </w:rPr>
-              <w:t>teration 1</w:t>
-            </w:r>
-            <w:r>
-              <w:rPr>
-                <w:rFonts w:ascii="Tahoma" w:hAnsi="Tahoma" w:cs="Tahoma"/>
-              </w:rPr>
-              <w:t xml:space="preserve"> Spring Backlog, Review, </w:t>
+              <w:t xml:space="preserve">Iteration 1 Spring Backlog, Review, </w:t>
             </w:r>
             <w:r>
               <w:rPr>
@@ -476,19 +464,7 @@
               <w:rPr>
                 <w:rFonts w:ascii="Tahoma" w:hAnsi="Tahoma" w:cs="Tahoma"/>
               </w:rPr>
-              <w:t>I</w:t>
-            </w:r>
-            <w:r>
-              <w:rPr>
-                <w:rFonts w:ascii="Tahoma" w:hAnsi="Tahoma" w:cs="Tahoma"/>
-              </w:rPr>
-              <w:t>teration 2</w:t>
-            </w:r>
-            <w:r>
-              <w:rPr>
-                <w:rFonts w:ascii="Tahoma" w:hAnsi="Tahoma" w:cs="Tahoma"/>
-              </w:rPr>
-              <w:t xml:space="preserve"> </w:t>
+              <w:t xml:space="preserve">Iteration 2 </w:t>
             </w:r>
             <w:r>
               <w:rPr>
@@ -586,19 +562,7 @@
               <w:rPr>
                 <w:rFonts w:ascii="Tahoma" w:hAnsi="Tahoma" w:cs="Tahoma"/>
               </w:rPr>
-              <w:t>I</w:t>
-            </w:r>
-            <w:r>
-              <w:rPr>
-                <w:rFonts w:ascii="Tahoma" w:hAnsi="Tahoma" w:cs="Tahoma"/>
-              </w:rPr>
-              <w:t>teration 3</w:t>
-            </w:r>
-            <w:r>
-              <w:rPr>
-                <w:rFonts w:ascii="Tahoma" w:hAnsi="Tahoma" w:cs="Tahoma"/>
-              </w:rPr>
-              <w:t xml:space="preserve"> Spring Backlog, Review, </w:t>
+              <w:t xml:space="preserve">Iteration 3 Spring Backlog, Review, </w:t>
             </w:r>
             <w:r>
               <w:rPr>
@@ -626,6 +590,12 @@
                 <w:rFonts w:ascii="Tahoma" w:hAnsi="Tahoma" w:cs="Tahoma"/>
               </w:rPr>
             </w:pPr>
+            <w:r>
+              <w:rPr>
+                <w:rFonts w:ascii="Tahoma" w:hAnsi="Tahoma" w:cs="Tahoma"/>
+              </w:rPr>
+              <w:t>T. Phenix</w:t>
+            </w:r>
           </w:p>
         </w:tc>
         <w:tc>
@@ -638,6 +608,12 @@
                 <w:rFonts w:ascii="Tahoma" w:hAnsi="Tahoma" w:cs="Tahoma"/>
               </w:rPr>
             </w:pPr>
+            <w:r>
+              <w:rPr>
+                <w:rFonts w:ascii="Tahoma" w:hAnsi="Tahoma" w:cs="Tahoma"/>
+              </w:rPr>
+              <w:t>11/6/16</w:t>
+            </w:r>
           </w:p>
         </w:tc>
         <w:tc>
@@ -650,6 +626,30 @@
                 <w:rFonts w:ascii="Tahoma" w:hAnsi="Tahoma" w:cs="Tahoma"/>
               </w:rPr>
             </w:pPr>
+            <w:r>
+              <w:rPr>
+                <w:rFonts w:ascii="Tahoma" w:hAnsi="Tahoma" w:cs="Tahoma"/>
+              </w:rPr>
+              <w:t>Iteration 4</w:t>
+            </w:r>
+            <w:r>
+              <w:rPr>
+                <w:rFonts w:ascii="Tahoma" w:hAnsi="Tahoma" w:cs="Tahoma"/>
+              </w:rPr>
+              <w:t xml:space="preserve"> Spring Backlog, Review, </w:t>
+            </w:r>
+            <w:r>
+              <w:rPr>
+                <w:rFonts w:ascii="Tahoma" w:hAnsi="Tahoma" w:cs="Tahoma"/>
+              </w:rPr>
+              <w:t>Retrospective</w:t>
+            </w:r>
+            <w:r>
+              <w:rPr>
+                <w:rFonts w:ascii="Tahoma" w:hAnsi="Tahoma" w:cs="Tahoma"/>
+              </w:rPr>
+              <w:t>, and Velocity</w:t>
+            </w:r>
           </w:p>
         </w:tc>
       </w:tr>
@@ -2617,9 +2617,9 @@
         <w:tblLook w:val="04A0" w:firstRow="1" w:lastRow="0" w:firstColumn="1" w:lastColumn="0" w:noHBand="0" w:noVBand="1"/>
       </w:tblPr>
       <w:tblGrid>
-        <w:gridCol w:w="917"/>
+        <w:gridCol w:w="918"/>
         <w:gridCol w:w="4559"/>
-        <w:gridCol w:w="1691"/>
+        <w:gridCol w:w="1690"/>
         <w:gridCol w:w="1152"/>
         <w:gridCol w:w="1193"/>
       </w:tblGrid>
@@ -2968,14 +2968,8 @@
           <w:p>
             <w:pPr>
               <w:jc w:val="center"/>
-              <w:rPr>
-                <w:strike/>
-              </w:rPr>
-            </w:pPr>
-            <w:r>
-              <w:rPr>
-                <w:strike/>
-              </w:rPr>
+            </w:pPr>
+            <w:r>
               <w:t>S4</w:t>
             </w:r>
           </w:p>
@@ -3000,6 +2994,15 @@
               <w:t>Allow user to select if item is need or want</w:t>
             </w:r>
           </w:p>
+          <w:p>
+            <w:pPr>
+              <w:keepNext/>
+              <w:keepLines/>
+            </w:pPr>
+            <w:r>
+              <w:t>Add code for budget activity and calculations</w:t>
+            </w:r>
+          </w:p>
         </w:tc>
         <w:tc>
           <w:tcPr>
@@ -3017,6 +3020,14 @@
                 <w:strike/>
               </w:rPr>
               <w:t>6</w:t>
+            </w:r>
+          </w:p>
+          <w:p>
+            <w:pPr>
+              <w:jc w:val="center"/>
+            </w:pPr>
+            <w:r>
+              <w:t>4</w:t>
             </w:r>
           </w:p>
         </w:tc>
@@ -3039,6 +3050,20 @@
               <w:t>1</w:t>
             </w:r>
           </w:p>
+          <w:p>
+            <w:pPr>
+              <w:jc w:val="center"/>
+              <w:rPr>
+                <w:strike/>
+              </w:rPr>
+            </w:pPr>
+            <w:r>
+              <w:rPr>
+                <w:strike/>
+              </w:rPr>
+              <w:t>4</w:t>
+            </w:r>
+          </w:p>
         </w:tc>
         <w:tc>
           <w:tcPr>
@@ -3047,10 +3072,10 @@
           <w:p>
             <w:pPr>
               <w:jc w:val="center"/>
-              <w:rPr>
-                <w:strike/>
-              </w:rPr>
-            </w:pPr>
+            </w:pPr>
+            <w:r>
+              <w:t>Complete</w:t>
+            </w:r>
           </w:p>
         </w:tc>
       </w:tr>
@@ -3124,7 +3149,7 @@
               <w:jc w:val="center"/>
             </w:pPr>
             <w:r>
-              <w:t>In Progress</w:t>
+              <w:t xml:space="preserve">Complete </w:t>
             </w:r>
           </w:p>
         </w:tc>
@@ -4651,7 +4676,19 @@
         <w:rPr>
           <w:rFonts w:eastAsia="Times New Roman"/>
         </w:rPr>
-        <w:t xml:space="preserve"> For this iteration I planned on finishing two stories. I did not completely finish neither. The main reasons for this is I misinterpreted how long each task would take. My </w:t>
+        <w:t xml:space="preserve"> For this </w:t>
+      </w:r>
+      <w:r>
+        <w:rPr>
+          <w:rFonts w:eastAsia="Times New Roman"/>
+        </w:rPr>
+        <w:t>iteration,</w:t>
+      </w:r>
+      <w:r>
+        <w:rPr>
+          <w:rFonts w:eastAsia="Times New Roman"/>
+        </w:rPr>
+        <w:t xml:space="preserve"> I planned on finishing two stories. I did not completely finish neither. The main reasons for this is I misinterpreted how long each task would take. My </w:t>
       </w:r>
       <w:r>
         <w:rPr>
@@ -4745,15 +4782,7 @@
           <w:bCs/>
         </w:rPr>
         <w:lastRenderedPageBreak/>
-        <w:t>Sprint</w:t>
-      </w:r>
-      <w:r>
-        <w:rPr>
-          <w:rStyle w:val="Heading1Char"/>
-          <w:b/>
-          <w:bCs/>
-        </w:rPr>
-        <w:t xml:space="preserve"> #2</w:t>
+        <w:t>Sprint #2</w:t>
       </w:r>
     </w:p>
     <w:p>
@@ -5865,15 +5894,7 @@
           <w:bCs/>
         </w:rPr>
         <w:lastRenderedPageBreak/>
-        <w:t>Sprint</w:t>
-      </w:r>
-      <w:r>
-        <w:rPr>
-          <w:rStyle w:val="Heading1Char"/>
-          <w:b/>
-          <w:bCs/>
-        </w:rPr>
-        <w:t xml:space="preserve"> #3</w:t>
+        <w:t>Sprint #3</w:t>
       </w:r>
     </w:p>
     <w:p>
@@ -6632,8 +6653,6 @@
         </w:rPr>
         <w:t>eration should be interesting. I plan on finishing S6 for my next iteration. O</w:t>
       </w:r>
-      <w:bookmarkStart w:id="11" w:name="_GoBack"/>
-      <w:bookmarkEnd w:id="11"/>
       <w:r>
         <w:rPr>
           <w:rFonts w:eastAsia="Times New Roman"/>
@@ -6682,6 +6701,936 @@
           <w:tab w:val="clear" w:pos="8640"/>
         </w:tabs>
       </w:pPr>
+    </w:p>
+    <w:p>
+      <w:pPr>
+        <w:pStyle w:val="Heading1"/>
+        <w:ind w:left="3600"/>
+        <w:jc w:val="left"/>
+        <w:rPr>
+          <w:rStyle w:val="Heading1Char"/>
+          <w:b/>
+          <w:bCs/>
+        </w:rPr>
+      </w:pPr>
+      <w:r>
+        <w:rPr>
+          <w:rStyle w:val="Heading1Char"/>
+          <w:b/>
+          <w:bCs/>
+        </w:rPr>
+        <w:lastRenderedPageBreak/>
+        <w:t>Sprint #4</w:t>
+      </w:r>
+    </w:p>
+    <w:p>
+      <w:pPr>
+        <w:spacing w:after="240"/>
+        <w:rPr>
+          <w:rFonts w:ascii="Calibri" w:hAnsi="Calibri" w:cs="Calibri"/>
+          <w:sz w:val="32"/>
+          <w:szCs w:val="32"/>
+        </w:rPr>
+      </w:pPr>
+    </w:p>
+    <w:tbl>
+      <w:tblPr>
+        <w:tblW w:w="10170" w:type="dxa"/>
+        <w:tblInd w:w="108" w:type="dxa"/>
+        <w:tblBorders>
+          <w:top w:val="single" w:sz="4" w:space="0" w:color="000000"/>
+          <w:left w:val="single" w:sz="4" w:space="0" w:color="000000"/>
+          <w:bottom w:val="single" w:sz="4" w:space="0" w:color="000000"/>
+          <w:right w:val="single" w:sz="4" w:space="0" w:color="000000"/>
+          <w:insideH w:val="single" w:sz="4" w:space="0" w:color="000000"/>
+          <w:insideV w:val="single" w:sz="4" w:space="0" w:color="000000"/>
+        </w:tblBorders>
+        <w:tblLook w:val="04A0" w:firstRow="1" w:lastRow="0" w:firstColumn="1" w:lastColumn="0" w:noHBand="0" w:noVBand="1"/>
+      </w:tblPr>
+      <w:tblGrid>
+        <w:gridCol w:w="1127"/>
+        <w:gridCol w:w="6163"/>
+        <w:gridCol w:w="1710"/>
+        <w:gridCol w:w="1170"/>
+      </w:tblGrid>
+      <w:tr>
+        <w:tc>
+          <w:tcPr>
+            <w:tcW w:w="1127" w:type="dxa"/>
+            <w:shd w:val="clear" w:color="auto" w:fill="D9D9D9"/>
+          </w:tcPr>
+          <w:p>
+            <w:pPr>
+              <w:rPr>
+                <w:b/>
+              </w:rPr>
+            </w:pPr>
+            <w:r>
+              <w:rPr>
+                <w:b/>
+              </w:rPr>
+              <w:t>Story ID</w:t>
+            </w:r>
+          </w:p>
+        </w:tc>
+        <w:tc>
+          <w:tcPr>
+            <w:tcW w:w="6163" w:type="dxa"/>
+            <w:shd w:val="clear" w:color="auto" w:fill="D9D9D9"/>
+          </w:tcPr>
+          <w:p>
+            <w:pPr>
+              <w:rPr>
+                <w:b/>
+              </w:rPr>
+            </w:pPr>
+            <w:r>
+              <w:rPr>
+                <w:b/>
+              </w:rPr>
+              <w:t>Story</w:t>
+            </w:r>
+            <w:r>
+              <w:rPr>
+                <w:b/>
+              </w:rPr>
+              <w:t xml:space="preserve"> / Task</w:t>
+            </w:r>
+          </w:p>
+        </w:tc>
+        <w:tc>
+          <w:tcPr>
+            <w:tcW w:w="1710" w:type="dxa"/>
+            <w:shd w:val="clear" w:color="auto" w:fill="D9D9D9"/>
+            <w:vAlign w:val="center"/>
+          </w:tcPr>
+          <w:p>
+            <w:pPr>
+              <w:jc w:val="center"/>
+              <w:rPr>
+                <w:b/>
+              </w:rPr>
+            </w:pPr>
+            <w:r>
+              <w:rPr>
+                <w:b/>
+              </w:rPr>
+              <w:t>Estimated</w:t>
+            </w:r>
+          </w:p>
+          <w:p>
+            <w:pPr>
+              <w:spacing w:before="0"/>
+              <w:jc w:val="center"/>
+              <w:rPr>
+                <w:b/>
+              </w:rPr>
+            </w:pPr>
+            <w:r>
+              <w:rPr>
+                <w:b/>
+              </w:rPr>
+              <w:t>Hours</w:t>
+            </w:r>
+          </w:p>
+        </w:tc>
+        <w:tc>
+          <w:tcPr>
+            <w:tcW w:w="1170" w:type="dxa"/>
+            <w:shd w:val="clear" w:color="auto" w:fill="D9D9D9"/>
+          </w:tcPr>
+          <w:p>
+            <w:pPr>
+              <w:jc w:val="center"/>
+              <w:rPr>
+                <w:b/>
+              </w:rPr>
+            </w:pPr>
+            <w:r>
+              <w:rPr>
+                <w:b/>
+              </w:rPr>
+              <w:t>Actual</w:t>
+            </w:r>
+          </w:p>
+          <w:p>
+            <w:pPr>
+              <w:spacing w:before="0"/>
+              <w:jc w:val="center"/>
+              <w:rPr>
+                <w:b/>
+              </w:rPr>
+            </w:pPr>
+            <w:r>
+              <w:rPr>
+                <w:b/>
+              </w:rPr>
+              <w:t>Hours</w:t>
+            </w:r>
+          </w:p>
+        </w:tc>
+      </w:tr>
+      <w:tr>
+        <w:tc>
+          <w:tcPr>
+            <w:tcW w:w="1127" w:type="dxa"/>
+            <w:shd w:val="clear" w:color="auto" w:fill="auto"/>
+          </w:tcPr>
+          <w:p>
+            <w:pPr>
+              <w:jc w:val="center"/>
+            </w:pPr>
+            <w:r>
+              <w:t>S1</w:t>
+            </w:r>
+          </w:p>
+        </w:tc>
+        <w:tc>
+          <w:tcPr>
+            <w:tcW w:w="6163" w:type="dxa"/>
+            <w:shd w:val="clear" w:color="auto" w:fill="auto"/>
+          </w:tcPr>
+          <w:p>
+            <w:pPr>
+              <w:ind w:left="25"/>
+            </w:pPr>
+            <w:r>
+              <w:t xml:space="preserve">Design UI </w:t>
+            </w:r>
+          </w:p>
+        </w:tc>
+        <w:tc>
+          <w:tcPr>
+            <w:tcW w:w="1710" w:type="dxa"/>
+            <w:shd w:val="clear" w:color="auto" w:fill="auto"/>
+          </w:tcPr>
+          <w:p>
+            <w:pPr>
+              <w:jc w:val="center"/>
+            </w:pPr>
+            <w:r>
+              <w:t>3</w:t>
+            </w:r>
+          </w:p>
+        </w:tc>
+        <w:tc>
+          <w:tcPr>
+            <w:tcW w:w="1170" w:type="dxa"/>
+          </w:tcPr>
+          <w:p>
+            <w:pPr>
+              <w:jc w:val="center"/>
+            </w:pPr>
+            <w:r>
+              <w:t>3</w:t>
+            </w:r>
+          </w:p>
+        </w:tc>
+      </w:tr>
+      <w:tr>
+        <w:tc>
+          <w:tcPr>
+            <w:tcW w:w="1127" w:type="dxa"/>
+            <w:shd w:val="clear" w:color="auto" w:fill="auto"/>
+          </w:tcPr>
+          <w:p>
+            <w:pPr>
+              <w:jc w:val="center"/>
+            </w:pPr>
+          </w:p>
+        </w:tc>
+        <w:tc>
+          <w:tcPr>
+            <w:tcW w:w="6163" w:type="dxa"/>
+            <w:shd w:val="clear" w:color="auto" w:fill="auto"/>
+          </w:tcPr>
+          <w:p>
+            <w:pPr>
+              <w:ind w:left="25"/>
+            </w:pPr>
+            <w:r>
+              <w:t xml:space="preserve">Add code for storing input </w:t>
+            </w:r>
+          </w:p>
+        </w:tc>
+        <w:tc>
+          <w:tcPr>
+            <w:tcW w:w="1710" w:type="dxa"/>
+            <w:shd w:val="clear" w:color="auto" w:fill="auto"/>
+          </w:tcPr>
+          <w:p>
+            <w:pPr>
+              <w:jc w:val="center"/>
+            </w:pPr>
+            <w:r>
+              <w:t>3</w:t>
+            </w:r>
+          </w:p>
+        </w:tc>
+        <w:tc>
+          <w:tcPr>
+            <w:tcW w:w="1170" w:type="dxa"/>
+          </w:tcPr>
+          <w:p>
+            <w:pPr>
+              <w:jc w:val="center"/>
+            </w:pPr>
+            <w:r>
+              <w:t>4</w:t>
+            </w:r>
+          </w:p>
+        </w:tc>
+      </w:tr>
+      <w:tr>
+        <w:tc>
+          <w:tcPr>
+            <w:tcW w:w="1127" w:type="dxa"/>
+            <w:shd w:val="clear" w:color="auto" w:fill="auto"/>
+          </w:tcPr>
+          <w:p>
+            <w:pPr>
+              <w:jc w:val="center"/>
+            </w:pPr>
+          </w:p>
+        </w:tc>
+        <w:tc>
+          <w:tcPr>
+            <w:tcW w:w="6163" w:type="dxa"/>
+            <w:shd w:val="clear" w:color="auto" w:fill="auto"/>
+          </w:tcPr>
+          <w:p>
+            <w:pPr>
+              <w:ind w:left="25"/>
+            </w:pPr>
+            <w:r>
+              <w:t xml:space="preserve">Add about menu </w:t>
+            </w:r>
+          </w:p>
+        </w:tc>
+        <w:tc>
+          <w:tcPr>
+            <w:tcW w:w="1710" w:type="dxa"/>
+            <w:shd w:val="clear" w:color="auto" w:fill="auto"/>
+          </w:tcPr>
+          <w:p>
+            <w:pPr>
+              <w:jc w:val="center"/>
+            </w:pPr>
+            <w:r>
+              <w:t>4</w:t>
+            </w:r>
+          </w:p>
+        </w:tc>
+        <w:tc>
+          <w:tcPr>
+            <w:tcW w:w="1170" w:type="dxa"/>
+          </w:tcPr>
+          <w:p>
+            <w:pPr>
+              <w:jc w:val="center"/>
+            </w:pPr>
+            <w:r>
+              <w:t>6</w:t>
+            </w:r>
+          </w:p>
+        </w:tc>
+      </w:tr>
+      <w:tr>
+        <w:tc>
+          <w:tcPr>
+            <w:tcW w:w="1127" w:type="dxa"/>
+            <w:shd w:val="clear" w:color="auto" w:fill="auto"/>
+          </w:tcPr>
+          <w:p>
+            <w:pPr>
+              <w:jc w:val="center"/>
+            </w:pPr>
+            <w:r>
+              <w:t>S2</w:t>
+            </w:r>
+          </w:p>
+        </w:tc>
+        <w:tc>
+          <w:tcPr>
+            <w:tcW w:w="6163" w:type="dxa"/>
+            <w:shd w:val="clear" w:color="auto" w:fill="auto"/>
+          </w:tcPr>
+          <w:p>
+            <w:pPr>
+              <w:ind w:left="25"/>
+            </w:pPr>
+            <w:r>
+              <w:t>Add features to layout</w:t>
+            </w:r>
+          </w:p>
+        </w:tc>
+        <w:tc>
+          <w:tcPr>
+            <w:tcW w:w="1710" w:type="dxa"/>
+            <w:shd w:val="clear" w:color="auto" w:fill="auto"/>
+          </w:tcPr>
+          <w:p>
+            <w:pPr>
+              <w:jc w:val="center"/>
+            </w:pPr>
+            <w:r>
+              <w:t>3</w:t>
+            </w:r>
+          </w:p>
+        </w:tc>
+        <w:tc>
+          <w:tcPr>
+            <w:tcW w:w="1170" w:type="dxa"/>
+          </w:tcPr>
+          <w:p>
+            <w:pPr>
+              <w:jc w:val="center"/>
+            </w:pPr>
+            <w:r>
+              <w:t>4</w:t>
+            </w:r>
+          </w:p>
+        </w:tc>
+      </w:tr>
+      <w:tr>
+        <w:tc>
+          <w:tcPr>
+            <w:tcW w:w="1127" w:type="dxa"/>
+            <w:shd w:val="clear" w:color="auto" w:fill="auto"/>
+          </w:tcPr>
+          <w:p>
+            <w:pPr>
+              <w:jc w:val="center"/>
+            </w:pPr>
+            <w:r>
+              <w:t>S5</w:t>
+            </w:r>
+          </w:p>
+        </w:tc>
+        <w:tc>
+          <w:tcPr>
+            <w:tcW w:w="6163" w:type="dxa"/>
+            <w:shd w:val="clear" w:color="auto" w:fill="auto"/>
+          </w:tcPr>
+          <w:p>
+            <w:r>
+              <w:t>Design pop-up menus</w:t>
+            </w:r>
+          </w:p>
+        </w:tc>
+        <w:tc>
+          <w:tcPr>
+            <w:tcW w:w="1710" w:type="dxa"/>
+            <w:shd w:val="clear" w:color="auto" w:fill="auto"/>
+          </w:tcPr>
+          <w:p>
+            <w:pPr>
+              <w:jc w:val="center"/>
+            </w:pPr>
+            <w:r>
+              <w:t>5</w:t>
+            </w:r>
+          </w:p>
+        </w:tc>
+        <w:tc>
+          <w:tcPr>
+            <w:tcW w:w="1170" w:type="dxa"/>
+          </w:tcPr>
+          <w:p>
+            <w:pPr>
+              <w:jc w:val="center"/>
+            </w:pPr>
+            <w:r>
+              <w:t>8</w:t>
+            </w:r>
+          </w:p>
+        </w:tc>
+      </w:tr>
+      <w:tr>
+        <w:tc>
+          <w:tcPr>
+            <w:tcW w:w="1127" w:type="dxa"/>
+            <w:shd w:val="clear" w:color="auto" w:fill="auto"/>
+          </w:tcPr>
+          <w:p>
+            <w:pPr>
+              <w:jc w:val="center"/>
+            </w:pPr>
+            <w:r>
+              <w:t>S6</w:t>
+            </w:r>
+          </w:p>
+        </w:tc>
+        <w:tc>
+          <w:tcPr>
+            <w:tcW w:w="6163" w:type="dxa"/>
+            <w:shd w:val="clear" w:color="auto" w:fill="auto"/>
+          </w:tcPr>
+          <w:p>
+            <w:r>
+              <w:t>Add button for checkout</w:t>
+            </w:r>
+          </w:p>
+        </w:tc>
+        <w:tc>
+          <w:tcPr>
+            <w:tcW w:w="1710" w:type="dxa"/>
+            <w:shd w:val="clear" w:color="auto" w:fill="auto"/>
+          </w:tcPr>
+          <w:p>
+            <w:pPr>
+              <w:jc w:val="center"/>
+            </w:pPr>
+            <w:r>
+              <w:t>6</w:t>
+            </w:r>
+          </w:p>
+        </w:tc>
+        <w:tc>
+          <w:tcPr>
+            <w:tcW w:w="1170" w:type="dxa"/>
+          </w:tcPr>
+          <w:p>
+            <w:pPr>
+              <w:jc w:val="center"/>
+            </w:pPr>
+            <w:r>
+              <w:t>5</w:t>
+            </w:r>
+          </w:p>
+        </w:tc>
+      </w:tr>
+      <w:tr>
+        <w:tc>
+          <w:tcPr>
+            <w:tcW w:w="1127" w:type="dxa"/>
+            <w:shd w:val="clear" w:color="auto" w:fill="auto"/>
+          </w:tcPr>
+          <w:p>
+            <w:pPr>
+              <w:jc w:val="center"/>
+            </w:pPr>
+          </w:p>
+        </w:tc>
+        <w:tc>
+          <w:tcPr>
+            <w:tcW w:w="6163" w:type="dxa"/>
+            <w:shd w:val="clear" w:color="auto" w:fill="auto"/>
+          </w:tcPr>
+          <w:p>
+            <w:pPr>
+              <w:ind w:left="25"/>
+            </w:pPr>
+            <w:r>
+              <w:t>Add code for calculating totals</w:t>
+            </w:r>
+          </w:p>
+        </w:tc>
+        <w:tc>
+          <w:tcPr>
+            <w:tcW w:w="1710" w:type="dxa"/>
+            <w:shd w:val="clear" w:color="auto" w:fill="auto"/>
+          </w:tcPr>
+          <w:p>
+            <w:pPr>
+              <w:jc w:val="center"/>
+            </w:pPr>
+            <w:r>
+              <w:t>10</w:t>
+            </w:r>
+          </w:p>
+        </w:tc>
+        <w:tc>
+          <w:tcPr>
+            <w:tcW w:w="1170" w:type="dxa"/>
+          </w:tcPr>
+          <w:p>
+            <w:pPr>
+              <w:jc w:val="center"/>
+            </w:pPr>
+            <w:r>
+              <w:t>8</w:t>
+            </w:r>
+          </w:p>
+        </w:tc>
+      </w:tr>
+      <w:tr>
+        <w:tc>
+          <w:tcPr>
+            <w:tcW w:w="1127" w:type="dxa"/>
+            <w:shd w:val="clear" w:color="auto" w:fill="auto"/>
+          </w:tcPr>
+          <w:p>
+            <w:pPr>
+              <w:jc w:val="center"/>
+            </w:pPr>
+            <w:r>
+              <w:t>S4</w:t>
+            </w:r>
+          </w:p>
+        </w:tc>
+        <w:tc>
+          <w:tcPr>
+            <w:tcW w:w="6163" w:type="dxa"/>
+            <w:shd w:val="clear" w:color="auto" w:fill="auto"/>
+          </w:tcPr>
+          <w:p>
+            <w:pPr>
+              <w:ind w:left="25"/>
+            </w:pPr>
+            <w:r>
+              <w:t xml:space="preserve">Add code for budget activity and calculations </w:t>
+            </w:r>
+          </w:p>
+        </w:tc>
+        <w:tc>
+          <w:tcPr>
+            <w:tcW w:w="1710" w:type="dxa"/>
+            <w:shd w:val="clear" w:color="auto" w:fill="auto"/>
+          </w:tcPr>
+          <w:p>
+            <w:pPr>
+              <w:jc w:val="center"/>
+            </w:pPr>
+            <w:r>
+              <w:t>10</w:t>
+            </w:r>
+          </w:p>
+        </w:tc>
+        <w:tc>
+          <w:tcPr>
+            <w:tcW w:w="1170" w:type="dxa"/>
+          </w:tcPr>
+          <w:p>
+            <w:pPr>
+              <w:jc w:val="center"/>
+            </w:pPr>
+            <w:r>
+              <w:t>10</w:t>
+            </w:r>
+          </w:p>
+        </w:tc>
+      </w:tr>
+      <w:tr>
+        <w:tc>
+          <w:tcPr>
+            <w:tcW w:w="1127" w:type="dxa"/>
+            <w:shd w:val="clear" w:color="auto" w:fill="auto"/>
+          </w:tcPr>
+          <w:p>
+            <w:pPr>
+              <w:jc w:val="center"/>
+            </w:pPr>
+            <w:r>
+              <w:t>S3</w:t>
+            </w:r>
+          </w:p>
+        </w:tc>
+        <w:tc>
+          <w:tcPr>
+            <w:tcW w:w="6163" w:type="dxa"/>
+            <w:shd w:val="clear" w:color="auto" w:fill="auto"/>
+          </w:tcPr>
+          <w:p>
+            <w:pPr>
+              <w:ind w:left="25"/>
+            </w:pPr>
+            <w:r>
+              <w:t xml:space="preserve">Import picture library </w:t>
+            </w:r>
+          </w:p>
+        </w:tc>
+        <w:tc>
+          <w:tcPr>
+            <w:tcW w:w="1710" w:type="dxa"/>
+            <w:shd w:val="clear" w:color="auto" w:fill="auto"/>
+          </w:tcPr>
+          <w:p>
+            <w:pPr>
+              <w:jc w:val="center"/>
+            </w:pPr>
+            <w:r>
+              <w:t>3</w:t>
+            </w:r>
+          </w:p>
+        </w:tc>
+        <w:tc>
+          <w:tcPr>
+            <w:tcW w:w="1170" w:type="dxa"/>
+          </w:tcPr>
+          <w:p>
+            <w:pPr>
+              <w:jc w:val="center"/>
+            </w:pPr>
+          </w:p>
+        </w:tc>
+      </w:tr>
+      <w:tr>
+        <w:tc>
+          <w:tcPr>
+            <w:tcW w:w="1127" w:type="dxa"/>
+            <w:shd w:val="clear" w:color="auto" w:fill="auto"/>
+          </w:tcPr>
+          <w:p>
+            <w:pPr>
+              <w:jc w:val="center"/>
+            </w:pPr>
+          </w:p>
+        </w:tc>
+        <w:tc>
+          <w:tcPr>
+            <w:tcW w:w="6163" w:type="dxa"/>
+            <w:shd w:val="clear" w:color="auto" w:fill="auto"/>
+          </w:tcPr>
+          <w:p>
+            <w:pPr>
+              <w:ind w:left="25"/>
+            </w:pPr>
+            <w:r>
+              <w:t>Link picture to item</w:t>
+            </w:r>
+          </w:p>
+        </w:tc>
+        <w:tc>
+          <w:tcPr>
+            <w:tcW w:w="1710" w:type="dxa"/>
+            <w:shd w:val="clear" w:color="auto" w:fill="auto"/>
+          </w:tcPr>
+          <w:p>
+            <w:pPr>
+              <w:jc w:val="center"/>
+            </w:pPr>
+            <w:r>
+              <w:t>3</w:t>
+            </w:r>
+          </w:p>
+        </w:tc>
+        <w:tc>
+          <w:tcPr>
+            <w:tcW w:w="1170" w:type="dxa"/>
+          </w:tcPr>
+          <w:p>
+            <w:pPr>
+              <w:jc w:val="center"/>
+            </w:pPr>
+          </w:p>
+        </w:tc>
+      </w:tr>
+    </w:tbl>
+    <w:p>
+      <w:pPr>
+        <w:rPr>
+          <w:rFonts w:eastAsia="Times New Roman"/>
+          <w:b/>
+        </w:rPr>
+      </w:pPr>
+      <w:r>
+        <w:rPr>
+          <w:rFonts w:eastAsia="Times New Roman"/>
+          <w:b/>
+        </w:rPr>
+        <w:t>Iteration 4</w:t>
+      </w:r>
+      <w:r>
+        <w:rPr>
+          <w:rFonts w:eastAsia="Times New Roman"/>
+          <w:b/>
+        </w:rPr>
+        <w:t>:</w:t>
+      </w:r>
+    </w:p>
+    <w:p>
+      <w:pPr>
+        <w:rPr>
+          <w:rFonts w:eastAsia="Times New Roman"/>
+        </w:rPr>
+      </w:pPr>
+      <w:r>
+        <w:rPr>
+          <w:rFonts w:eastAsia="Times New Roman"/>
+        </w:rPr>
+        <w:t>I completed S6 and added a new story for the budget</w:t>
+      </w:r>
+      <w:r>
+        <w:rPr>
+          <w:rFonts w:eastAsia="Times New Roman"/>
+        </w:rPr>
+        <w:t>(S4)</w:t>
+      </w:r>
+      <w:r>
+        <w:rPr>
+          <w:rFonts w:eastAsia="Times New Roman"/>
+        </w:rPr>
+        <w:t xml:space="preserve"> which was also completed. I also added two </w:t>
+      </w:r>
+      <w:r>
+        <w:rPr>
+          <w:rFonts w:eastAsia="Times New Roman"/>
+        </w:rPr>
+        <w:t>exception</w:t>
+      </w:r>
+      <w:r>
+        <w:rPr>
+          <w:rFonts w:eastAsia="Times New Roman"/>
+        </w:rPr>
+        <w:t xml:space="preserve">s and </w:t>
+      </w:r>
+      <w:r>
+        <w:rPr>
+          <w:rFonts w:eastAsia="Times New Roman"/>
+        </w:rPr>
+        <w:t xml:space="preserve">an </w:t>
+      </w:r>
+      <w:r>
+        <w:rPr>
+          <w:rFonts w:eastAsia="Times New Roman"/>
+        </w:rPr>
+        <w:t>assertion</w:t>
+      </w:r>
+      <w:r>
+        <w:rPr>
+          <w:rFonts w:eastAsia="Times New Roman"/>
+        </w:rPr>
+        <w:t xml:space="preserve">. </w:t>
+      </w:r>
+    </w:p>
+    <w:p>
+      <w:pPr>
+        <w:rPr>
+          <w:rFonts w:eastAsia="Times New Roman"/>
+        </w:rPr>
+      </w:pPr>
+    </w:p>
+    <w:p>
+      <w:pPr>
+        <w:spacing w:after="120"/>
+        <w:outlineLvl w:val="1"/>
+        <w:rPr>
+          <w:rFonts w:ascii="Calibri" w:eastAsia="Times New Roman" w:hAnsi="Calibri"/>
+          <w:sz w:val="32"/>
+          <w:szCs w:val="28"/>
+        </w:rPr>
+      </w:pPr>
+      <w:r>
+        <w:rPr>
+          <w:rFonts w:ascii="Calibri" w:eastAsia="Times New Roman" w:hAnsi="Calibri"/>
+          <w:sz w:val="32"/>
+          <w:szCs w:val="28"/>
+        </w:rPr>
+        <w:t>Retrospective</w:t>
+      </w:r>
+    </w:p>
+    <w:p>
+      <w:pPr>
+        <w:rPr>
+          <w:rFonts w:eastAsia="Times New Roman"/>
+          <w:b/>
+        </w:rPr>
+      </w:pPr>
+      <w:r>
+        <w:rPr>
+          <w:rFonts w:eastAsia="Times New Roman"/>
+          <w:b/>
+        </w:rPr>
+        <w:t>Iteration 4</w:t>
+      </w:r>
+      <w:r>
+        <w:rPr>
+          <w:rFonts w:eastAsia="Times New Roman"/>
+          <w:b/>
+        </w:rPr>
+        <w:t>:</w:t>
+      </w:r>
+    </w:p>
+    <w:p>
+      <w:pPr>
+        <w:rPr>
+          <w:rFonts w:eastAsia="Times New Roman"/>
+        </w:rPr>
+      </w:pPr>
+      <w:r>
+        <w:rPr>
+          <w:rFonts w:eastAsia="Times New Roman"/>
+        </w:rPr>
+        <w:t>I finished adding code for budget which I separated into its own story(S4). The budget now transfers properly</w:t>
+      </w:r>
+      <w:r>
+        <w:rPr>
+          <w:rFonts w:eastAsia="Times New Roman"/>
+        </w:rPr>
+        <w:t xml:space="preserve">. </w:t>
+      </w:r>
+      <w:r>
+        <w:rPr>
+          <w:rFonts w:eastAsia="Times New Roman"/>
+        </w:rPr>
+        <w:t xml:space="preserve">Since our topic this iteration is error handling, I’ve added both two exceptions and one assertion. </w:t>
+      </w:r>
+      <w:bookmarkStart w:id="11" w:name="_GoBack"/>
+      <w:bookmarkEnd w:id="11"/>
+      <w:r>
+        <w:rPr>
+          <w:rFonts w:eastAsia="Times New Roman"/>
+        </w:rPr>
+        <w:t xml:space="preserve">In case the user leaves the budget blank, I’ve added an exception to allow them to continue without a budget or give them another chance to enter their budget. I also added an </w:t>
+      </w:r>
+      <w:r>
+        <w:rPr>
+          <w:rFonts w:eastAsia="Times New Roman"/>
+        </w:rPr>
+        <w:t>exception</w:t>
+      </w:r>
+      <w:r>
+        <w:rPr>
+          <w:rFonts w:eastAsia="Times New Roman"/>
+        </w:rPr>
+        <w:t xml:space="preserve"> in case the user tries to leave the item and/or price empty before adding to the list. It now gives them a message telling them what they need to do if they have no added one or the other</w:t>
+      </w:r>
+      <w:r>
+        <w:rPr>
+          <w:rFonts w:eastAsia="Times New Roman"/>
+        </w:rPr>
+        <w:t xml:space="preserve">. The assertion in case my switch statement for changing activities fails.  </w:t>
+      </w:r>
+      <w:r>
+        <w:rPr>
+          <w:rFonts w:eastAsia="Times New Roman"/>
+        </w:rPr>
+        <w:t xml:space="preserve"> </w:t>
+      </w:r>
+    </w:p>
+    <w:p>
+      <w:pPr>
+        <w:rPr>
+          <w:rFonts w:eastAsia="Times New Roman"/>
+        </w:rPr>
+      </w:pPr>
+    </w:p>
+    <w:p>
+      <w:pPr>
+        <w:rPr>
+          <w:rFonts w:eastAsia="Times New Roman"/>
+        </w:rPr>
+      </w:pPr>
+    </w:p>
+    <w:p>
+      <w:pPr>
+        <w:rPr>
+          <w:rFonts w:eastAsia="Times New Roman"/>
+          <w:b/>
+          <w:sz w:val="28"/>
+          <w:szCs w:val="28"/>
+        </w:rPr>
+      </w:pPr>
+      <w:r>
+        <w:rPr>
+          <w:rFonts w:eastAsia="Times New Roman"/>
+          <w:b/>
+          <w:sz w:val="28"/>
+          <w:szCs w:val="28"/>
+        </w:rPr>
+        <w:t>Project velocity: 8</w:t>
+      </w:r>
     </w:p>
     <w:p>
       <w:pPr>
@@ -6767,7 +7716,7 @@
 </file>
 
 <file path=word/endnotes.xml><?xml version="1.0" encoding="utf-8"?>
-<w:endnotes xmlns:wpc="http://schemas.microsoft.com/office/word/2010/wordprocessingCanvas" xmlns:cx="http://schemas.microsoft.com/office/drawing/2014/chartex" xmlns:cx1="http://schemas.microsoft.com/office/drawing/2015/9/8/chartex" xmlns:cx2="http://schemas.microsoft.com/office/drawing/2015/10/21/chartex" xmlns:mc="http://schemas.openxmlformats.org/markup-compatibility/2006" xmlns:o="urn:schemas-microsoft-com:office:office" xmlns:r="http://schemas.openxmlformats.org/officeDocument/2006/relationships" xmlns:m="http://schemas.openxmlformats.org/officeDocument/2006/math" xmlns:v="urn:schemas-microsoft-com:vml" xmlns:wp14="http://schemas.microsoft.com/office/word/2010/wordprocessingDrawing" xmlns:wp="http://schemas.openxmlformats.org/drawingml/2006/wordprocessingDrawing" xmlns:w10="urn:schemas-microsoft-com:office:word" xmlns:w="http://schemas.openxmlformats.org/wordprocessingml/2006/main" xmlns:w14="http://schemas.microsoft.com/office/word/2010/wordml" xmlns:w15="http://schemas.microsoft.com/office/word/2012/wordml" xmlns:w16se="http://schemas.microsoft.com/office/word/2015/wordml/symex" xmlns:wpg="http://schemas.microsoft.com/office/word/2010/wordprocessingGroup" xmlns:wpi="http://schemas.microsoft.com/office/word/2010/wordprocessingInk" xmlns:wne="http://schemas.microsoft.com/office/word/2006/wordml" xmlns:wps="http://schemas.microsoft.com/office/word/2010/wordprocessingShape" mc:Ignorable="w14 w15 w16se wp14">
+<w:endnotes xmlns:wpc="http://schemas.microsoft.com/office/word/2010/wordprocessingCanvas" xmlns:cx="http://schemas.microsoft.com/office/drawing/2014/chartex" xmlns:cx1="http://schemas.microsoft.com/office/drawing/2015/9/8/chartex" xmlns:cx2="http://schemas.microsoft.com/office/drawing/2015/10/21/chartex" xmlns:cx3="http://schemas.microsoft.com/office/drawing/2016/5/9/chartex" xmlns:cx4="http://schemas.microsoft.com/office/drawing/2016/5/10/chartex" xmlns:cx5="http://schemas.microsoft.com/office/drawing/2016/5/11/chartex" xmlns:mc="http://schemas.openxmlformats.org/markup-compatibility/2006" xmlns:o="urn:schemas-microsoft-com:office:office" xmlns:r="http://schemas.openxmlformats.org/officeDocument/2006/relationships" xmlns:m="http://schemas.openxmlformats.org/officeDocument/2006/math" xmlns:v="urn:schemas-microsoft-com:vml" xmlns:wp14="http://schemas.microsoft.com/office/word/2010/wordprocessingDrawing" xmlns:wp="http://schemas.openxmlformats.org/drawingml/2006/wordprocessingDrawing" xmlns:w10="urn:schemas-microsoft-com:office:word" xmlns:w="http://schemas.openxmlformats.org/wordprocessingml/2006/main" xmlns:w14="http://schemas.microsoft.com/office/word/2010/wordml" xmlns:w15="http://schemas.microsoft.com/office/word/2012/wordml" xmlns:w16se="http://schemas.microsoft.com/office/word/2015/wordml/symex" xmlns:wpg="http://schemas.microsoft.com/office/word/2010/wordprocessingGroup" xmlns:wpi="http://schemas.microsoft.com/office/word/2010/wordprocessingInk" xmlns:wne="http://schemas.microsoft.com/office/word/2006/wordml" xmlns:wps="http://schemas.microsoft.com/office/word/2010/wordprocessingShape" mc:Ignorable="w14 w15 w16se wp14">
   <w:endnote w:type="separator" w:id="-1">
     <w:p>
       <w:pPr>
@@ -6792,7 +7741,7 @@
 </file>
 
 <file path=word/footer1.xml><?xml version="1.0" encoding="utf-8"?>
-<w:ftr xmlns:wpc="http://schemas.microsoft.com/office/word/2010/wordprocessingCanvas" xmlns:cx="http://schemas.microsoft.com/office/drawing/2014/chartex" xmlns:cx1="http://schemas.microsoft.com/office/drawing/2015/9/8/chartex" xmlns:cx2="http://schemas.microsoft.com/office/drawing/2015/10/21/chartex" xmlns:mc="http://schemas.openxmlformats.org/markup-compatibility/2006" xmlns:o="urn:schemas-microsoft-com:office:office" xmlns:r="http://schemas.openxmlformats.org/officeDocument/2006/relationships" xmlns:m="http://schemas.openxmlformats.org/officeDocument/2006/math" xmlns:v="urn:schemas-microsoft-com:vml" xmlns:wp14="http://schemas.microsoft.com/office/word/2010/wordprocessingDrawing" xmlns:wp="http://schemas.openxmlformats.org/drawingml/2006/wordprocessingDrawing" xmlns:w10="urn:schemas-microsoft-com:office:word" xmlns:w="http://schemas.openxmlformats.org/wordprocessingml/2006/main" xmlns:w14="http://schemas.microsoft.com/office/word/2010/wordml" xmlns:w15="http://schemas.microsoft.com/office/word/2012/wordml" xmlns:w16se="http://schemas.microsoft.com/office/word/2015/wordml/symex" xmlns:wpg="http://schemas.microsoft.com/office/word/2010/wordprocessingGroup" xmlns:wpi="http://schemas.microsoft.com/office/word/2010/wordprocessingInk" xmlns:wne="http://schemas.microsoft.com/office/word/2006/wordml" xmlns:wps="http://schemas.microsoft.com/office/word/2010/wordprocessingShape" mc:Ignorable="w14 w15 w16se wp14">
+<w:ftr xmlns:wpc="http://schemas.microsoft.com/office/word/2010/wordprocessingCanvas" xmlns:cx="http://schemas.microsoft.com/office/drawing/2014/chartex" xmlns:cx1="http://schemas.microsoft.com/office/drawing/2015/9/8/chartex" xmlns:cx2="http://schemas.microsoft.com/office/drawing/2015/10/21/chartex" xmlns:cx3="http://schemas.microsoft.com/office/drawing/2016/5/9/chartex" xmlns:cx4="http://schemas.microsoft.com/office/drawing/2016/5/10/chartex" xmlns:cx5="http://schemas.microsoft.com/office/drawing/2016/5/11/chartex" xmlns:mc="http://schemas.openxmlformats.org/markup-compatibility/2006" xmlns:o="urn:schemas-microsoft-com:office:office" xmlns:r="http://schemas.openxmlformats.org/officeDocument/2006/relationships" xmlns:m="http://schemas.openxmlformats.org/officeDocument/2006/math" xmlns:v="urn:schemas-microsoft-com:vml" xmlns:wp14="http://schemas.microsoft.com/office/word/2010/wordprocessingDrawing" xmlns:wp="http://schemas.openxmlformats.org/drawingml/2006/wordprocessingDrawing" xmlns:w10="urn:schemas-microsoft-com:office:word" xmlns:w="http://schemas.openxmlformats.org/wordprocessingml/2006/main" xmlns:w14="http://schemas.microsoft.com/office/word/2010/wordml" xmlns:w15="http://schemas.microsoft.com/office/word/2012/wordml" xmlns:w16se="http://schemas.microsoft.com/office/word/2015/wordml/symex" xmlns:wpg="http://schemas.microsoft.com/office/word/2010/wordprocessingGroup" xmlns:wpi="http://schemas.microsoft.com/office/word/2010/wordprocessingInk" xmlns:wne="http://schemas.microsoft.com/office/word/2006/wordml" xmlns:wps="http://schemas.microsoft.com/office/word/2010/wordprocessingShape" mc:Ignorable="w14 w15 w16se wp14">
   <w:p>
     <w:pPr>
       <w:pStyle w:val="Footer"/>
@@ -6814,7 +7763,7 @@
       <w:rPr>
         <w:noProof/>
       </w:rPr>
-      <w:t>11</w:t>
+      <w:t>14</w:t>
     </w:r>
     <w:r>
       <w:fldChar w:fldCharType="end"/>
@@ -6827,7 +7776,7 @@
 </file>
 
 <file path=word/footnotes.xml><?xml version="1.0" encoding="utf-8"?>
-<w:footnotes xmlns:wpc="http://schemas.microsoft.com/office/word/2010/wordprocessingCanvas" xmlns:cx="http://schemas.microsoft.com/office/drawing/2014/chartex" xmlns:cx1="http://schemas.microsoft.com/office/drawing/2015/9/8/chartex" xmlns:cx2="http://schemas.microsoft.com/office/drawing/2015/10/21/chartex" xmlns:mc="http://schemas.openxmlformats.org/markup-compatibility/2006" xmlns:o="urn:schemas-microsoft-com:office:office" xmlns:r="http://schemas.openxmlformats.org/officeDocument/2006/relationships" xmlns:m="http://schemas.openxmlformats.org/officeDocument/2006/math" xmlns:v="urn:schemas-microsoft-com:vml" xmlns:wp14="http://schemas.microsoft.com/office/word/2010/wordprocessingDrawing" xmlns:wp="http://schemas.openxmlformats.org/drawingml/2006/wordprocessingDrawing" xmlns:w10="urn:schemas-microsoft-com:office:word" xmlns:w="http://schemas.openxmlformats.org/wordprocessingml/2006/main" xmlns:w14="http://schemas.microsoft.com/office/word/2010/wordml" xmlns:w15="http://schemas.microsoft.com/office/word/2012/wordml" xmlns:w16se="http://schemas.microsoft.com/office/word/2015/wordml/symex" xmlns:wpg="http://schemas.microsoft.com/office/word/2010/wordprocessingGroup" xmlns:wpi="http://schemas.microsoft.com/office/word/2010/wordprocessingInk" xmlns:wne="http://schemas.microsoft.com/office/word/2006/wordml" xmlns:wps="http://schemas.microsoft.com/office/word/2010/wordprocessingShape" mc:Ignorable="w14 w15 w16se wp14">
+<w:footnotes xmlns:wpc="http://schemas.microsoft.com/office/word/2010/wordprocessingCanvas" xmlns:cx="http://schemas.microsoft.com/office/drawing/2014/chartex" xmlns:cx1="http://schemas.microsoft.com/office/drawing/2015/9/8/chartex" xmlns:cx2="http://schemas.microsoft.com/office/drawing/2015/10/21/chartex" xmlns:cx3="http://schemas.microsoft.com/office/drawing/2016/5/9/chartex" xmlns:cx4="http://schemas.microsoft.com/office/drawing/2016/5/10/chartex" xmlns:cx5="http://schemas.microsoft.com/office/drawing/2016/5/11/chartex" xmlns:mc="http://schemas.openxmlformats.org/markup-compatibility/2006" xmlns:o="urn:schemas-microsoft-com:office:office" xmlns:r="http://schemas.openxmlformats.org/officeDocument/2006/relationships" xmlns:m="http://schemas.openxmlformats.org/officeDocument/2006/math" xmlns:v="urn:schemas-microsoft-com:vml" xmlns:wp14="http://schemas.microsoft.com/office/word/2010/wordprocessingDrawing" xmlns:wp="http://schemas.openxmlformats.org/drawingml/2006/wordprocessingDrawing" xmlns:w10="urn:schemas-microsoft-com:office:word" xmlns:w="http://schemas.openxmlformats.org/wordprocessingml/2006/main" xmlns:w14="http://schemas.microsoft.com/office/word/2010/wordml" xmlns:w15="http://schemas.microsoft.com/office/word/2012/wordml" xmlns:w16se="http://schemas.microsoft.com/office/word/2015/wordml/symex" xmlns:wpg="http://schemas.microsoft.com/office/word/2010/wordprocessingGroup" xmlns:wpi="http://schemas.microsoft.com/office/word/2010/wordprocessingInk" xmlns:wne="http://schemas.microsoft.com/office/word/2006/wordml" xmlns:wps="http://schemas.microsoft.com/office/word/2010/wordprocessingShape" mc:Ignorable="w14 w15 w16se wp14">
   <w:footnote w:type="separator" w:id="-1">
     <w:p>
       <w:pPr>
@@ -6852,7 +7801,7 @@
 </file>
 
 <file path=word/numbering.xml><?xml version="1.0" encoding="utf-8"?>
-<w:numbering xmlns:wpc="http://schemas.microsoft.com/office/word/2010/wordprocessingCanvas" xmlns:cx="http://schemas.microsoft.com/office/drawing/2014/chartex" xmlns:cx1="http://schemas.microsoft.com/office/drawing/2015/9/8/chartex" xmlns:cx2="http://schemas.microsoft.com/office/drawing/2015/10/21/chartex" xmlns:mc="http://schemas.openxmlformats.org/markup-compatibility/2006" xmlns:o="urn:schemas-microsoft-com:office:office" xmlns:r="http://schemas.openxmlformats.org/officeDocument/2006/relationships" xmlns:m="http://schemas.openxmlformats.org/officeDocument/2006/math" xmlns:v="urn:schemas-microsoft-com:vml" xmlns:wp14="http://schemas.microsoft.com/office/word/2010/wordprocessingDrawing" xmlns:wp="http://schemas.openxmlformats.org/drawingml/2006/wordprocessingDrawing" xmlns:w10="urn:schemas-microsoft-com:office:word" xmlns:w="http://schemas.openxmlformats.org/wordprocessingml/2006/main" xmlns:w14="http://schemas.microsoft.com/office/word/2010/wordml" xmlns:w15="http://schemas.microsoft.com/office/word/2012/wordml" xmlns:w16se="http://schemas.microsoft.com/office/word/2015/wordml/symex" xmlns:wpg="http://schemas.microsoft.com/office/word/2010/wordprocessingGroup" xmlns:wpi="http://schemas.microsoft.com/office/word/2010/wordprocessingInk" xmlns:wne="http://schemas.microsoft.com/office/word/2006/wordml" xmlns:wps="http://schemas.microsoft.com/office/word/2010/wordprocessingShape" mc:Ignorable="w14 w15 w16se wp14">
+<w:numbering xmlns:wpc="http://schemas.microsoft.com/office/word/2010/wordprocessingCanvas" xmlns:cx="http://schemas.microsoft.com/office/drawing/2014/chartex" xmlns:cx1="http://schemas.microsoft.com/office/drawing/2015/9/8/chartex" xmlns:cx2="http://schemas.microsoft.com/office/drawing/2015/10/21/chartex" xmlns:cx3="http://schemas.microsoft.com/office/drawing/2016/5/9/chartex" xmlns:cx4="http://schemas.microsoft.com/office/drawing/2016/5/10/chartex" xmlns:cx5="http://schemas.microsoft.com/office/drawing/2016/5/11/chartex" xmlns:mc="http://schemas.openxmlformats.org/markup-compatibility/2006" xmlns:o="urn:schemas-microsoft-com:office:office" xmlns:r="http://schemas.openxmlformats.org/officeDocument/2006/relationships" xmlns:m="http://schemas.openxmlformats.org/officeDocument/2006/math" xmlns:v="urn:schemas-microsoft-com:vml" xmlns:wp14="http://schemas.microsoft.com/office/word/2010/wordprocessingDrawing" xmlns:wp="http://schemas.openxmlformats.org/drawingml/2006/wordprocessingDrawing" xmlns:w10="urn:schemas-microsoft-com:office:word" xmlns:w="http://schemas.openxmlformats.org/wordprocessingml/2006/main" xmlns:w14="http://schemas.microsoft.com/office/word/2010/wordml" xmlns:w15="http://schemas.microsoft.com/office/word/2012/wordml" xmlns:w16se="http://schemas.microsoft.com/office/word/2015/wordml/symex" xmlns:wpg="http://schemas.microsoft.com/office/word/2010/wordprocessingGroup" xmlns:wpi="http://schemas.microsoft.com/office/word/2010/wordprocessingInk" xmlns:wne="http://schemas.microsoft.com/office/word/2006/wordml" xmlns:wps="http://schemas.microsoft.com/office/word/2010/wordprocessingShape" mc:Ignorable="w14 w15 w16se wp14">
   <w:abstractNum w:abstractNumId="0" w15:restartNumberingAfterBreak="0">
     <w:nsid w:val="02EE14E9"/>
     <w:multiLevelType w:val="hybridMultilevel"/>
@@ -9801,7 +10750,7 @@
     </w:rPrDefault>
     <w:pPrDefault/>
   </w:docDefaults>
-  <w:latentStyles w:defLockedState="0" w:defUIPriority="99" w:defSemiHidden="0" w:defUnhideWhenUsed="0" w:defQFormat="0" w:count="372">
+  <w:latentStyles w:defLockedState="0" w:defUIPriority="99" w:defSemiHidden="0" w:defUnhideWhenUsed="0" w:defQFormat="0" w:count="374">
     <w:lsdException w:name="Normal" w:uiPriority="0" w:qFormat="1"/>
     <w:lsdException w:name="heading 1" w:uiPriority="9" w:qFormat="1"/>
     <w:lsdException w:name="heading 2" w:uiPriority="9" w:qFormat="1"/>
@@ -9907,7 +10856,6 @@
     <w:lsdException w:name="HTML Sample" w:semiHidden="1" w:unhideWhenUsed="1"/>
     <w:lsdException w:name="HTML Typewriter" w:semiHidden="1" w:unhideWhenUsed="1"/>
     <w:lsdException w:name="HTML Variable" w:semiHidden="1" w:unhideWhenUsed="1"/>
-    <w:lsdException w:name="Normal Table" w:semiHidden="1" w:unhideWhenUsed="1"/>
     <w:lsdException w:name="annotation subject" w:semiHidden="1" w:unhideWhenUsed="1"/>
     <w:lsdException w:name="No List" w:semiHidden="1" w:unhideWhenUsed="1"/>
     <w:lsdException w:name="Outline List 1" w:semiHidden="1" w:unhideWhenUsed="1"/>
@@ -9953,11 +10901,9 @@
     <w:lsdException w:name="Table Subtle 1" w:semiHidden="1" w:unhideWhenUsed="1"/>
     <w:lsdException w:name="Table Subtle 2" w:semiHidden="1" w:unhideWhenUsed="1"/>
     <w:lsdException w:name="Table Web 1" w:semiHidden="1" w:unhideWhenUsed="1"/>
-    <w:lsdException w:name="Table Web 2" w:semiHidden="1" w:unhideWhenUsed="1"/>
     <w:lsdException w:name="Table Web 3" w:semiHidden="1" w:unhideWhenUsed="1"/>
     <w:lsdException w:name="Balloon Text" w:semiHidden="1" w:unhideWhenUsed="1"/>
     <w:lsdException w:name="Table Grid" w:uiPriority="59"/>
-    <w:lsdException w:name="Table Theme" w:semiHidden="1" w:unhideWhenUsed="1"/>
     <w:lsdException w:name="Placeholder Text" w:semiHidden="1"/>
     <w:lsdException w:name="No Spacing" w:uiPriority="1" w:qFormat="1"/>
     <w:lsdException w:name="Light Shading" w:uiPriority="60"/>
@@ -10068,7 +11014,7 @@
     <w:lsdException w:name="Intense Reference" w:uiPriority="32" w:qFormat="1"/>
     <w:lsdException w:name="Book Title" w:uiPriority="33" w:qFormat="1"/>
     <w:lsdException w:name="Bibliography" w:semiHidden="1" w:uiPriority="37" w:unhideWhenUsed="1"/>
-    <w:lsdException w:name="TOC Heading" w:uiPriority="39" w:qFormat="1"/>
+    <w:lsdException w:name="TOC Heading" w:semiHidden="1" w:uiPriority="39" w:unhideWhenUsed="1" w:qFormat="1"/>
     <w:lsdException w:name="Plain Table 1" w:uiPriority="41"/>
     <w:lsdException w:name="Plain Table 2" w:uiPriority="42"/>
     <w:lsdException w:name="Plain Table 3" w:uiPriority="43"/>
@@ -10174,6 +11120,8 @@
     <w:lsdException w:name="List Table 6 Colorful Accent 6" w:uiPriority="51"/>
     <w:lsdException w:name="List Table 7 Colorful Accent 6" w:uiPriority="52"/>
     <w:lsdException w:name="Mention" w:semiHidden="1" w:unhideWhenUsed="1"/>
+    <w:lsdException w:name="Smart Hyperlink" w:semiHidden="1" w:unhideWhenUsed="1"/>
+    <w:lsdException w:name="Hashtag" w:semiHidden="1" w:unhideWhenUsed="1"/>
   </w:latentStyles>
   <w:style w:type="paragraph" w:default="1" w:styleId="Normal">
     <w:name w:val="Normal"/>
@@ -10352,6 +11300,7 @@
   <w:style w:type="character" w:default="1" w:styleId="DefaultParagraphFont">
     <w:name w:val="Default Paragraph Font"/>
     <w:uiPriority w:val="1"/>
+    <w:semiHidden/>
     <w:unhideWhenUsed/>
   </w:style>
   <w:style w:type="table" w:default="1" w:styleId="TableNormal">
@@ -11111,7 +12060,7 @@
 </file>
 
 <file path=customXml/itemProps1.xml><?xml version="1.0" encoding="utf-8"?>
-<ds:datastoreItem xmlns:ds="http://schemas.openxmlformats.org/officeDocument/2006/customXml" ds:itemID="{27E2B313-7DA9-43A4-A287-BC311A483D91}">
+<ds:datastoreItem xmlns:ds="http://schemas.openxmlformats.org/officeDocument/2006/customXml" ds:itemID="{B18E29D7-F6AD-4F3A-AFC1-EDA331DFDFBB}">
   <ds:schemaRefs>
     <ds:schemaRef ds:uri="http://schemas.openxmlformats.org/officeDocument/2006/bibliography"/>
   </ds:schemaRefs>

</xml_diff>

<commit_message>
added prediction for iteration 5
</commit_message>
<xml_diff>
--- a/Project Notebook.docx
+++ b/Project Notebook.docx
@@ -630,13 +630,7 @@
               <w:rPr>
                 <w:rFonts w:ascii="Tahoma" w:hAnsi="Tahoma" w:cs="Tahoma"/>
               </w:rPr>
-              <w:t>Iteration 4</w:t>
-            </w:r>
-            <w:r>
-              <w:rPr>
-                <w:rFonts w:ascii="Tahoma" w:hAnsi="Tahoma" w:cs="Tahoma"/>
-              </w:rPr>
-              <w:t xml:space="preserve"> Spring Backlog, Review, </w:t>
+              <w:t xml:space="preserve">Iteration 4 Spring Backlog, Review, </w:t>
             </w:r>
             <w:r>
               <w:rPr>
@@ -7566,31 +7560,43 @@
         </w:rPr>
         <w:t xml:space="preserve">Since our topic this iteration is error handling, I’ve added both two exceptions and one assertion. </w:t>
       </w:r>
+      <w:r>
+        <w:rPr>
+          <w:rFonts w:eastAsia="Times New Roman"/>
+        </w:rPr>
+        <w:t xml:space="preserve">In case the user leaves the budget blank, I’ve added an exception to allow them to continue without a budget or give them another chance to enter their budget. I also added an </w:t>
+      </w:r>
+      <w:r>
+        <w:rPr>
+          <w:rFonts w:eastAsia="Times New Roman"/>
+        </w:rPr>
+        <w:t>exception</w:t>
+      </w:r>
+      <w:r>
+        <w:rPr>
+          <w:rFonts w:eastAsia="Times New Roman"/>
+        </w:rPr>
+        <w:t xml:space="preserve"> in case the user tries to leave the item and/or price empty before adding to the list. It now gives them a message telling them what they need to do if they have no added one or the other</w:t>
+      </w:r>
+      <w:r>
+        <w:rPr>
+          <w:rFonts w:eastAsia="Times New Roman"/>
+        </w:rPr>
+        <w:t>. The assertion in case my switch statement for changing activities fails.</w:t>
+      </w:r>
+      <w:r>
+        <w:rPr>
+          <w:rFonts w:eastAsia="Times New Roman"/>
+        </w:rPr>
+        <w:t xml:space="preserve"> For Iteration 5 I plan on beginning to add the code to for adding pictures to each item. If that does not work out I may instead design the totals menu to give feedback on the shopping trip. </w:t>
+      </w:r>
       <w:bookmarkStart w:id="11" w:name="_GoBack"/>
       <w:bookmarkEnd w:id="11"/>
       <w:r>
         <w:rPr>
           <w:rFonts w:eastAsia="Times New Roman"/>
         </w:rPr>
-        <w:t xml:space="preserve">In case the user leaves the budget blank, I’ve added an exception to allow them to continue without a budget or give them another chance to enter their budget. I also added an </w:t>
-      </w:r>
-      <w:r>
-        <w:rPr>
-          <w:rFonts w:eastAsia="Times New Roman"/>
-        </w:rPr>
-        <w:t>exception</w:t>
-      </w:r>
-      <w:r>
-        <w:rPr>
-          <w:rFonts w:eastAsia="Times New Roman"/>
-        </w:rPr>
-        <w:t xml:space="preserve"> in case the user tries to leave the item and/or price empty before adding to the list. It now gives them a message telling them what they need to do if they have no added one or the other</w:t>
-      </w:r>
-      <w:r>
-        <w:rPr>
-          <w:rFonts w:eastAsia="Times New Roman"/>
-        </w:rPr>
-        <w:t xml:space="preserve">. The assertion in case my switch statement for changing activities fails.  </w:t>
+        <w:t xml:space="preserve">  </w:t>
       </w:r>
       <w:r>
         <w:rPr>
@@ -7763,7 +7769,7 @@
       <w:rPr>
         <w:noProof/>
       </w:rPr>
-      <w:t>14</w:t>
+      <w:t>12</w:t>
     </w:r>
     <w:r>
       <w:fldChar w:fldCharType="end"/>
@@ -10856,6 +10862,7 @@
     <w:lsdException w:name="HTML Sample" w:semiHidden="1" w:unhideWhenUsed="1"/>
     <w:lsdException w:name="HTML Typewriter" w:semiHidden="1" w:unhideWhenUsed="1"/>
     <w:lsdException w:name="HTML Variable" w:semiHidden="1" w:unhideWhenUsed="1"/>
+    <w:lsdException w:name="Normal Table" w:semiHidden="1" w:unhideWhenUsed="1"/>
     <w:lsdException w:name="annotation subject" w:semiHidden="1" w:unhideWhenUsed="1"/>
     <w:lsdException w:name="No List" w:semiHidden="1" w:unhideWhenUsed="1"/>
     <w:lsdException w:name="Outline List 1" w:semiHidden="1" w:unhideWhenUsed="1"/>
@@ -10901,9 +10908,11 @@
     <w:lsdException w:name="Table Subtle 1" w:semiHidden="1" w:unhideWhenUsed="1"/>
     <w:lsdException w:name="Table Subtle 2" w:semiHidden="1" w:unhideWhenUsed="1"/>
     <w:lsdException w:name="Table Web 1" w:semiHidden="1" w:unhideWhenUsed="1"/>
+    <w:lsdException w:name="Table Web 2" w:semiHidden="1" w:unhideWhenUsed="1"/>
     <w:lsdException w:name="Table Web 3" w:semiHidden="1" w:unhideWhenUsed="1"/>
     <w:lsdException w:name="Balloon Text" w:semiHidden="1" w:unhideWhenUsed="1"/>
     <w:lsdException w:name="Table Grid" w:uiPriority="59"/>
+    <w:lsdException w:name="Table Theme" w:semiHidden="1" w:unhideWhenUsed="1"/>
     <w:lsdException w:name="Placeholder Text" w:semiHidden="1"/>
     <w:lsdException w:name="No Spacing" w:uiPriority="1" w:qFormat="1"/>
     <w:lsdException w:name="Light Shading" w:uiPriority="60"/>
@@ -12060,7 +12069,7 @@
 </file>
 
 <file path=customXml/itemProps1.xml><?xml version="1.0" encoding="utf-8"?>
-<ds:datastoreItem xmlns:ds="http://schemas.openxmlformats.org/officeDocument/2006/customXml" ds:itemID="{B18E29D7-F6AD-4F3A-AFC1-EDA331DFDFBB}">
+<ds:datastoreItem xmlns:ds="http://schemas.openxmlformats.org/officeDocument/2006/customXml" ds:itemID="{9578AC21-B1D1-4D93-9B86-F06266536B54}">
   <ds:schemaRefs>
     <ds:schemaRef ds:uri="http://schemas.openxmlformats.org/officeDocument/2006/bibliography"/>
   </ds:schemaRefs>

</xml_diff>

<commit_message>
unit tests, reset button, and added pictures to layout for list
</commit_message>
<xml_diff>
--- a/Project Notebook.docx
+++ b/Project Notebook.docx
@@ -658,6 +658,12 @@
                 <w:rFonts w:ascii="Tahoma" w:hAnsi="Tahoma" w:cs="Tahoma"/>
               </w:rPr>
             </w:pPr>
+            <w:r>
+              <w:rPr>
+                <w:rFonts w:ascii="Tahoma" w:hAnsi="Tahoma" w:cs="Tahoma"/>
+              </w:rPr>
+              <w:t>T. Phenix</w:t>
+            </w:r>
           </w:p>
         </w:tc>
         <w:tc>
@@ -670,6 +676,18 @@
                 <w:rFonts w:ascii="Tahoma" w:hAnsi="Tahoma" w:cs="Tahoma"/>
               </w:rPr>
             </w:pPr>
+            <w:r>
+              <w:rPr>
+                <w:rFonts w:ascii="Tahoma" w:hAnsi="Tahoma" w:cs="Tahoma"/>
+              </w:rPr>
+              <w:t>11/27</w:t>
+            </w:r>
+            <w:r>
+              <w:rPr>
+                <w:rFonts w:ascii="Tahoma" w:hAnsi="Tahoma" w:cs="Tahoma"/>
+              </w:rPr>
+              <w:t>/16</w:t>
+            </w:r>
           </w:p>
         </w:tc>
         <w:tc>
@@ -682,6 +700,30 @@
                 <w:rFonts w:ascii="Tahoma" w:hAnsi="Tahoma" w:cs="Tahoma"/>
               </w:rPr>
             </w:pPr>
+            <w:r>
+              <w:rPr>
+                <w:rFonts w:ascii="Tahoma" w:hAnsi="Tahoma" w:cs="Tahoma"/>
+              </w:rPr>
+              <w:t>Iteration 5</w:t>
+            </w:r>
+            <w:r>
+              <w:rPr>
+                <w:rFonts w:ascii="Tahoma" w:hAnsi="Tahoma" w:cs="Tahoma"/>
+              </w:rPr>
+              <w:t xml:space="preserve"> Spring Backlog, Review, </w:t>
+            </w:r>
+            <w:r>
+              <w:rPr>
+                <w:rFonts w:ascii="Tahoma" w:hAnsi="Tahoma" w:cs="Tahoma"/>
+              </w:rPr>
+              <w:t>Retrospective</w:t>
+            </w:r>
+            <w:r>
+              <w:rPr>
+                <w:rFonts w:ascii="Tahoma" w:hAnsi="Tahoma" w:cs="Tahoma"/>
+              </w:rPr>
+              <w:t>, and Velocity</w:t>
+            </w:r>
           </w:p>
         </w:tc>
       </w:tr>
@@ -2946,6 +2988,9 @@
             <w:pPr>
               <w:jc w:val="center"/>
             </w:pPr>
+            <w:r>
+              <w:t>In Progress</w:t>
+            </w:r>
           </w:p>
         </w:tc>
       </w:tr>
@@ -7588,15 +7633,13 @@
         <w:rPr>
           <w:rFonts w:eastAsia="Times New Roman"/>
         </w:rPr>
-        <w:t xml:space="preserve"> For Iteration 5 I plan on beginning to add the code to for adding pictures to each item. If that does not work out I may instead design the totals menu to give feedback on the shopping trip. </w:t>
+        <w:t xml:space="preserve"> For Iteration 5 I plan on beginning to add the code to for adding pictures to each item</w:t>
       </w:r>
-      <w:bookmarkStart w:id="11" w:name="_GoBack"/>
-      <w:bookmarkEnd w:id="11"/>
       <w:r>
         <w:rPr>
           <w:rFonts w:eastAsia="Times New Roman"/>
         </w:rPr>
-        <w:t xml:space="preserve">  </w:t>
+        <w:t xml:space="preserve"> but mostly working on TDD. </w:t>
       </w:r>
       <w:r>
         <w:rPr>
@@ -7636,6 +7679,864 @@
           <w:szCs w:val="28"/>
         </w:rPr>
         <w:t>Project velocity: 8</w:t>
+      </w:r>
+    </w:p>
+    <w:p>
+      <w:pPr>
+        <w:pStyle w:val="Header"/>
+        <w:tabs>
+          <w:tab w:val="clear" w:pos="4320"/>
+          <w:tab w:val="clear" w:pos="8640"/>
+        </w:tabs>
+      </w:pPr>
+    </w:p>
+    <w:p>
+      <w:pPr>
+        <w:pStyle w:val="Heading1"/>
+        <w:ind w:left="3600"/>
+        <w:jc w:val="left"/>
+        <w:rPr>
+          <w:rStyle w:val="Heading1Char"/>
+          <w:b/>
+          <w:bCs/>
+        </w:rPr>
+      </w:pPr>
+      <w:r>
+        <w:rPr>
+          <w:rStyle w:val="Heading1Char"/>
+          <w:b/>
+          <w:bCs/>
+        </w:rPr>
+        <w:lastRenderedPageBreak/>
+        <w:t>Sprint #5</w:t>
+      </w:r>
+    </w:p>
+    <w:p>
+      <w:pPr>
+        <w:spacing w:after="240"/>
+        <w:rPr>
+          <w:rFonts w:ascii="Calibri" w:hAnsi="Calibri" w:cs="Calibri"/>
+          <w:sz w:val="32"/>
+          <w:szCs w:val="32"/>
+        </w:rPr>
+      </w:pPr>
+    </w:p>
+    <w:tbl>
+      <w:tblPr>
+        <w:tblW w:w="10170" w:type="dxa"/>
+        <w:tblInd w:w="108" w:type="dxa"/>
+        <w:tblBorders>
+          <w:top w:val="single" w:sz="4" w:space="0" w:color="000000"/>
+          <w:left w:val="single" w:sz="4" w:space="0" w:color="000000"/>
+          <w:bottom w:val="single" w:sz="4" w:space="0" w:color="000000"/>
+          <w:right w:val="single" w:sz="4" w:space="0" w:color="000000"/>
+          <w:insideH w:val="single" w:sz="4" w:space="0" w:color="000000"/>
+          <w:insideV w:val="single" w:sz="4" w:space="0" w:color="000000"/>
+        </w:tblBorders>
+        <w:tblLook w:val="04A0" w:firstRow="1" w:lastRow="0" w:firstColumn="1" w:lastColumn="0" w:noHBand="0" w:noVBand="1"/>
+      </w:tblPr>
+      <w:tblGrid>
+        <w:gridCol w:w="1127"/>
+        <w:gridCol w:w="6163"/>
+        <w:gridCol w:w="1710"/>
+        <w:gridCol w:w="1170"/>
+      </w:tblGrid>
+      <w:tr>
+        <w:tc>
+          <w:tcPr>
+            <w:tcW w:w="1127" w:type="dxa"/>
+            <w:shd w:val="clear" w:color="auto" w:fill="D9D9D9"/>
+          </w:tcPr>
+          <w:p>
+            <w:pPr>
+              <w:rPr>
+                <w:b/>
+              </w:rPr>
+            </w:pPr>
+            <w:r>
+              <w:rPr>
+                <w:b/>
+              </w:rPr>
+              <w:t>Story ID</w:t>
+            </w:r>
+          </w:p>
+        </w:tc>
+        <w:tc>
+          <w:tcPr>
+            <w:tcW w:w="6163" w:type="dxa"/>
+            <w:shd w:val="clear" w:color="auto" w:fill="D9D9D9"/>
+          </w:tcPr>
+          <w:p>
+            <w:pPr>
+              <w:rPr>
+                <w:b/>
+              </w:rPr>
+            </w:pPr>
+            <w:r>
+              <w:rPr>
+                <w:b/>
+              </w:rPr>
+              <w:t>Story</w:t>
+            </w:r>
+            <w:r>
+              <w:rPr>
+                <w:b/>
+              </w:rPr>
+              <w:t xml:space="preserve"> / Task</w:t>
+            </w:r>
+          </w:p>
+        </w:tc>
+        <w:tc>
+          <w:tcPr>
+            <w:tcW w:w="1710" w:type="dxa"/>
+            <w:shd w:val="clear" w:color="auto" w:fill="D9D9D9"/>
+            <w:vAlign w:val="center"/>
+          </w:tcPr>
+          <w:p>
+            <w:pPr>
+              <w:jc w:val="center"/>
+              <w:rPr>
+                <w:b/>
+              </w:rPr>
+            </w:pPr>
+            <w:r>
+              <w:rPr>
+                <w:b/>
+              </w:rPr>
+              <w:t>Estimated</w:t>
+            </w:r>
+          </w:p>
+          <w:p>
+            <w:pPr>
+              <w:spacing w:before="0"/>
+              <w:jc w:val="center"/>
+              <w:rPr>
+                <w:b/>
+              </w:rPr>
+            </w:pPr>
+            <w:r>
+              <w:rPr>
+                <w:b/>
+              </w:rPr>
+              <w:t>Hours</w:t>
+            </w:r>
+          </w:p>
+        </w:tc>
+        <w:tc>
+          <w:tcPr>
+            <w:tcW w:w="1170" w:type="dxa"/>
+            <w:shd w:val="clear" w:color="auto" w:fill="D9D9D9"/>
+          </w:tcPr>
+          <w:p>
+            <w:pPr>
+              <w:jc w:val="center"/>
+              <w:rPr>
+                <w:b/>
+              </w:rPr>
+            </w:pPr>
+            <w:r>
+              <w:rPr>
+                <w:b/>
+              </w:rPr>
+              <w:t>Actual</w:t>
+            </w:r>
+          </w:p>
+          <w:p>
+            <w:pPr>
+              <w:spacing w:before="0"/>
+              <w:jc w:val="center"/>
+              <w:rPr>
+                <w:b/>
+              </w:rPr>
+            </w:pPr>
+            <w:r>
+              <w:rPr>
+                <w:b/>
+              </w:rPr>
+              <w:t>Hours</w:t>
+            </w:r>
+          </w:p>
+        </w:tc>
+      </w:tr>
+      <w:tr>
+        <w:tc>
+          <w:tcPr>
+            <w:tcW w:w="1127" w:type="dxa"/>
+            <w:shd w:val="clear" w:color="auto" w:fill="auto"/>
+          </w:tcPr>
+          <w:p>
+            <w:pPr>
+              <w:jc w:val="center"/>
+            </w:pPr>
+            <w:r>
+              <w:t>S1</w:t>
+            </w:r>
+          </w:p>
+        </w:tc>
+        <w:tc>
+          <w:tcPr>
+            <w:tcW w:w="6163" w:type="dxa"/>
+            <w:shd w:val="clear" w:color="auto" w:fill="auto"/>
+          </w:tcPr>
+          <w:p>
+            <w:pPr>
+              <w:ind w:left="25"/>
+            </w:pPr>
+            <w:r>
+              <w:t xml:space="preserve">Design UI </w:t>
+            </w:r>
+          </w:p>
+        </w:tc>
+        <w:tc>
+          <w:tcPr>
+            <w:tcW w:w="1710" w:type="dxa"/>
+            <w:shd w:val="clear" w:color="auto" w:fill="auto"/>
+          </w:tcPr>
+          <w:p>
+            <w:pPr>
+              <w:jc w:val="center"/>
+            </w:pPr>
+            <w:r>
+              <w:t>3</w:t>
+            </w:r>
+          </w:p>
+        </w:tc>
+        <w:tc>
+          <w:tcPr>
+            <w:tcW w:w="1170" w:type="dxa"/>
+          </w:tcPr>
+          <w:p>
+            <w:pPr>
+              <w:jc w:val="center"/>
+            </w:pPr>
+            <w:r>
+              <w:t>3</w:t>
+            </w:r>
+          </w:p>
+        </w:tc>
+      </w:tr>
+      <w:tr>
+        <w:tc>
+          <w:tcPr>
+            <w:tcW w:w="1127" w:type="dxa"/>
+            <w:shd w:val="clear" w:color="auto" w:fill="auto"/>
+          </w:tcPr>
+          <w:p>
+            <w:pPr>
+              <w:jc w:val="center"/>
+            </w:pPr>
+          </w:p>
+        </w:tc>
+        <w:tc>
+          <w:tcPr>
+            <w:tcW w:w="6163" w:type="dxa"/>
+            <w:shd w:val="clear" w:color="auto" w:fill="auto"/>
+          </w:tcPr>
+          <w:p>
+            <w:pPr>
+              <w:ind w:left="25"/>
+            </w:pPr>
+            <w:r>
+              <w:t xml:space="preserve">Add code for storing input </w:t>
+            </w:r>
+          </w:p>
+        </w:tc>
+        <w:tc>
+          <w:tcPr>
+            <w:tcW w:w="1710" w:type="dxa"/>
+            <w:shd w:val="clear" w:color="auto" w:fill="auto"/>
+          </w:tcPr>
+          <w:p>
+            <w:pPr>
+              <w:jc w:val="center"/>
+            </w:pPr>
+            <w:r>
+              <w:t>3</w:t>
+            </w:r>
+          </w:p>
+        </w:tc>
+        <w:tc>
+          <w:tcPr>
+            <w:tcW w:w="1170" w:type="dxa"/>
+          </w:tcPr>
+          <w:p>
+            <w:pPr>
+              <w:jc w:val="center"/>
+            </w:pPr>
+            <w:r>
+              <w:t>4</w:t>
+            </w:r>
+          </w:p>
+        </w:tc>
+      </w:tr>
+      <w:tr>
+        <w:tc>
+          <w:tcPr>
+            <w:tcW w:w="1127" w:type="dxa"/>
+            <w:shd w:val="clear" w:color="auto" w:fill="auto"/>
+          </w:tcPr>
+          <w:p>
+            <w:pPr>
+              <w:jc w:val="center"/>
+            </w:pPr>
+          </w:p>
+        </w:tc>
+        <w:tc>
+          <w:tcPr>
+            <w:tcW w:w="6163" w:type="dxa"/>
+            <w:shd w:val="clear" w:color="auto" w:fill="auto"/>
+          </w:tcPr>
+          <w:p>
+            <w:pPr>
+              <w:ind w:left="25"/>
+            </w:pPr>
+            <w:r>
+              <w:t xml:space="preserve">Add about menu </w:t>
+            </w:r>
+          </w:p>
+        </w:tc>
+        <w:tc>
+          <w:tcPr>
+            <w:tcW w:w="1710" w:type="dxa"/>
+            <w:shd w:val="clear" w:color="auto" w:fill="auto"/>
+          </w:tcPr>
+          <w:p>
+            <w:pPr>
+              <w:jc w:val="center"/>
+            </w:pPr>
+            <w:r>
+              <w:t>4</w:t>
+            </w:r>
+          </w:p>
+        </w:tc>
+        <w:tc>
+          <w:tcPr>
+            <w:tcW w:w="1170" w:type="dxa"/>
+          </w:tcPr>
+          <w:p>
+            <w:pPr>
+              <w:jc w:val="center"/>
+            </w:pPr>
+            <w:r>
+              <w:t>6</w:t>
+            </w:r>
+          </w:p>
+        </w:tc>
+      </w:tr>
+      <w:tr>
+        <w:tc>
+          <w:tcPr>
+            <w:tcW w:w="1127" w:type="dxa"/>
+            <w:shd w:val="clear" w:color="auto" w:fill="auto"/>
+          </w:tcPr>
+          <w:p>
+            <w:pPr>
+              <w:jc w:val="center"/>
+            </w:pPr>
+            <w:r>
+              <w:t>S2</w:t>
+            </w:r>
+          </w:p>
+        </w:tc>
+        <w:tc>
+          <w:tcPr>
+            <w:tcW w:w="6163" w:type="dxa"/>
+            <w:shd w:val="clear" w:color="auto" w:fill="auto"/>
+          </w:tcPr>
+          <w:p>
+            <w:pPr>
+              <w:ind w:left="25"/>
+            </w:pPr>
+            <w:r>
+              <w:t>Add features to layout</w:t>
+            </w:r>
+          </w:p>
+        </w:tc>
+        <w:tc>
+          <w:tcPr>
+            <w:tcW w:w="1710" w:type="dxa"/>
+            <w:shd w:val="clear" w:color="auto" w:fill="auto"/>
+          </w:tcPr>
+          <w:p>
+            <w:pPr>
+              <w:jc w:val="center"/>
+            </w:pPr>
+            <w:r>
+              <w:t>3</w:t>
+            </w:r>
+          </w:p>
+        </w:tc>
+        <w:tc>
+          <w:tcPr>
+            <w:tcW w:w="1170" w:type="dxa"/>
+          </w:tcPr>
+          <w:p>
+            <w:pPr>
+              <w:jc w:val="center"/>
+            </w:pPr>
+            <w:r>
+              <w:t>4</w:t>
+            </w:r>
+          </w:p>
+        </w:tc>
+      </w:tr>
+      <w:tr>
+        <w:tc>
+          <w:tcPr>
+            <w:tcW w:w="1127" w:type="dxa"/>
+            <w:shd w:val="clear" w:color="auto" w:fill="auto"/>
+          </w:tcPr>
+          <w:p>
+            <w:pPr>
+              <w:jc w:val="center"/>
+            </w:pPr>
+            <w:r>
+              <w:t>S5</w:t>
+            </w:r>
+          </w:p>
+        </w:tc>
+        <w:tc>
+          <w:tcPr>
+            <w:tcW w:w="6163" w:type="dxa"/>
+            <w:shd w:val="clear" w:color="auto" w:fill="auto"/>
+          </w:tcPr>
+          <w:p>
+            <w:r>
+              <w:t>Design pop-up menus</w:t>
+            </w:r>
+          </w:p>
+        </w:tc>
+        <w:tc>
+          <w:tcPr>
+            <w:tcW w:w="1710" w:type="dxa"/>
+            <w:shd w:val="clear" w:color="auto" w:fill="auto"/>
+          </w:tcPr>
+          <w:p>
+            <w:pPr>
+              <w:jc w:val="center"/>
+            </w:pPr>
+            <w:r>
+              <w:t>5</w:t>
+            </w:r>
+          </w:p>
+        </w:tc>
+        <w:tc>
+          <w:tcPr>
+            <w:tcW w:w="1170" w:type="dxa"/>
+          </w:tcPr>
+          <w:p>
+            <w:pPr>
+              <w:jc w:val="center"/>
+            </w:pPr>
+            <w:r>
+              <w:t>8</w:t>
+            </w:r>
+          </w:p>
+        </w:tc>
+      </w:tr>
+      <w:tr>
+        <w:tc>
+          <w:tcPr>
+            <w:tcW w:w="1127" w:type="dxa"/>
+            <w:shd w:val="clear" w:color="auto" w:fill="auto"/>
+          </w:tcPr>
+          <w:p>
+            <w:pPr>
+              <w:jc w:val="center"/>
+            </w:pPr>
+            <w:r>
+              <w:t>S6</w:t>
+            </w:r>
+          </w:p>
+        </w:tc>
+        <w:tc>
+          <w:tcPr>
+            <w:tcW w:w="6163" w:type="dxa"/>
+            <w:shd w:val="clear" w:color="auto" w:fill="auto"/>
+          </w:tcPr>
+          <w:p>
+            <w:r>
+              <w:t>Add button for checkout</w:t>
+            </w:r>
+          </w:p>
+        </w:tc>
+        <w:tc>
+          <w:tcPr>
+            <w:tcW w:w="1710" w:type="dxa"/>
+            <w:shd w:val="clear" w:color="auto" w:fill="auto"/>
+          </w:tcPr>
+          <w:p>
+            <w:pPr>
+              <w:jc w:val="center"/>
+            </w:pPr>
+            <w:r>
+              <w:t>6</w:t>
+            </w:r>
+          </w:p>
+        </w:tc>
+        <w:tc>
+          <w:tcPr>
+            <w:tcW w:w="1170" w:type="dxa"/>
+          </w:tcPr>
+          <w:p>
+            <w:pPr>
+              <w:jc w:val="center"/>
+            </w:pPr>
+            <w:r>
+              <w:t>5</w:t>
+            </w:r>
+          </w:p>
+        </w:tc>
+      </w:tr>
+      <w:tr>
+        <w:tc>
+          <w:tcPr>
+            <w:tcW w:w="1127" w:type="dxa"/>
+            <w:shd w:val="clear" w:color="auto" w:fill="auto"/>
+          </w:tcPr>
+          <w:p>
+            <w:pPr>
+              <w:jc w:val="center"/>
+            </w:pPr>
+          </w:p>
+        </w:tc>
+        <w:tc>
+          <w:tcPr>
+            <w:tcW w:w="6163" w:type="dxa"/>
+            <w:shd w:val="clear" w:color="auto" w:fill="auto"/>
+          </w:tcPr>
+          <w:p>
+            <w:pPr>
+              <w:ind w:left="25"/>
+            </w:pPr>
+            <w:r>
+              <w:t>Add code for calculating totals</w:t>
+            </w:r>
+          </w:p>
+        </w:tc>
+        <w:tc>
+          <w:tcPr>
+            <w:tcW w:w="1710" w:type="dxa"/>
+            <w:shd w:val="clear" w:color="auto" w:fill="auto"/>
+          </w:tcPr>
+          <w:p>
+            <w:pPr>
+              <w:jc w:val="center"/>
+            </w:pPr>
+            <w:r>
+              <w:t>10</w:t>
+            </w:r>
+          </w:p>
+        </w:tc>
+        <w:tc>
+          <w:tcPr>
+            <w:tcW w:w="1170" w:type="dxa"/>
+          </w:tcPr>
+          <w:p>
+            <w:pPr>
+              <w:jc w:val="center"/>
+            </w:pPr>
+            <w:r>
+              <w:t>8</w:t>
+            </w:r>
+          </w:p>
+        </w:tc>
+      </w:tr>
+      <w:tr>
+        <w:tc>
+          <w:tcPr>
+            <w:tcW w:w="1127" w:type="dxa"/>
+            <w:shd w:val="clear" w:color="auto" w:fill="auto"/>
+          </w:tcPr>
+          <w:p>
+            <w:pPr>
+              <w:jc w:val="center"/>
+            </w:pPr>
+            <w:r>
+              <w:t>S4</w:t>
+            </w:r>
+          </w:p>
+        </w:tc>
+        <w:tc>
+          <w:tcPr>
+            <w:tcW w:w="6163" w:type="dxa"/>
+            <w:shd w:val="clear" w:color="auto" w:fill="auto"/>
+          </w:tcPr>
+          <w:p>
+            <w:pPr>
+              <w:ind w:left="25"/>
+            </w:pPr>
+            <w:r>
+              <w:t xml:space="preserve">Add code for budget activity and calculations </w:t>
+            </w:r>
+          </w:p>
+        </w:tc>
+        <w:tc>
+          <w:tcPr>
+            <w:tcW w:w="1710" w:type="dxa"/>
+            <w:shd w:val="clear" w:color="auto" w:fill="auto"/>
+          </w:tcPr>
+          <w:p>
+            <w:pPr>
+              <w:jc w:val="center"/>
+            </w:pPr>
+            <w:r>
+              <w:t>10</w:t>
+            </w:r>
+          </w:p>
+        </w:tc>
+        <w:tc>
+          <w:tcPr>
+            <w:tcW w:w="1170" w:type="dxa"/>
+          </w:tcPr>
+          <w:p>
+            <w:pPr>
+              <w:jc w:val="center"/>
+            </w:pPr>
+            <w:r>
+              <w:t>10</w:t>
+            </w:r>
+          </w:p>
+        </w:tc>
+      </w:tr>
+      <w:tr>
+        <w:tc>
+          <w:tcPr>
+            <w:tcW w:w="1127" w:type="dxa"/>
+            <w:shd w:val="clear" w:color="auto" w:fill="auto"/>
+          </w:tcPr>
+          <w:p>
+            <w:pPr>
+              <w:jc w:val="center"/>
+            </w:pPr>
+            <w:r>
+              <w:t>S3</w:t>
+            </w:r>
+          </w:p>
+        </w:tc>
+        <w:tc>
+          <w:tcPr>
+            <w:tcW w:w="6163" w:type="dxa"/>
+            <w:shd w:val="clear" w:color="auto" w:fill="auto"/>
+          </w:tcPr>
+          <w:p>
+            <w:pPr>
+              <w:ind w:left="25"/>
+            </w:pPr>
+            <w:r>
+              <w:t xml:space="preserve">Import picture library </w:t>
+            </w:r>
+          </w:p>
+        </w:tc>
+        <w:tc>
+          <w:tcPr>
+            <w:tcW w:w="1710" w:type="dxa"/>
+            <w:shd w:val="clear" w:color="auto" w:fill="auto"/>
+          </w:tcPr>
+          <w:p>
+            <w:pPr>
+              <w:jc w:val="center"/>
+            </w:pPr>
+            <w:r>
+              <w:t>3</w:t>
+            </w:r>
+          </w:p>
+        </w:tc>
+        <w:tc>
+          <w:tcPr>
+            <w:tcW w:w="1170" w:type="dxa"/>
+          </w:tcPr>
+          <w:p>
+            <w:pPr>
+              <w:jc w:val="center"/>
+            </w:pPr>
+          </w:p>
+        </w:tc>
+      </w:tr>
+      <w:tr>
+        <w:tc>
+          <w:tcPr>
+            <w:tcW w:w="1127" w:type="dxa"/>
+            <w:shd w:val="clear" w:color="auto" w:fill="auto"/>
+          </w:tcPr>
+          <w:p>
+            <w:pPr>
+              <w:jc w:val="center"/>
+            </w:pPr>
+          </w:p>
+        </w:tc>
+        <w:tc>
+          <w:tcPr>
+            <w:tcW w:w="6163" w:type="dxa"/>
+            <w:shd w:val="clear" w:color="auto" w:fill="auto"/>
+          </w:tcPr>
+          <w:p>
+            <w:pPr>
+              <w:ind w:left="25"/>
+            </w:pPr>
+            <w:r>
+              <w:t>Link picture to item</w:t>
+            </w:r>
+          </w:p>
+        </w:tc>
+        <w:tc>
+          <w:tcPr>
+            <w:tcW w:w="1710" w:type="dxa"/>
+            <w:shd w:val="clear" w:color="auto" w:fill="auto"/>
+          </w:tcPr>
+          <w:p>
+            <w:pPr>
+              <w:jc w:val="center"/>
+            </w:pPr>
+            <w:r>
+              <w:t>5</w:t>
+            </w:r>
+          </w:p>
+        </w:tc>
+        <w:tc>
+          <w:tcPr>
+            <w:tcW w:w="1170" w:type="dxa"/>
+          </w:tcPr>
+          <w:p>
+            <w:pPr>
+              <w:jc w:val="center"/>
+            </w:pPr>
+            <w:r>
+              <w:t>3</w:t>
+            </w:r>
+          </w:p>
+        </w:tc>
+      </w:tr>
+    </w:tbl>
+    <w:p>
+      <w:pPr>
+        <w:rPr>
+          <w:rFonts w:eastAsia="Times New Roman"/>
+          <w:b/>
+        </w:rPr>
+      </w:pPr>
+      <w:r>
+        <w:rPr>
+          <w:rFonts w:eastAsia="Times New Roman"/>
+          <w:b/>
+        </w:rPr>
+        <w:t>Iteration 5</w:t>
+      </w:r>
+      <w:r>
+        <w:rPr>
+          <w:rFonts w:eastAsia="Times New Roman"/>
+          <w:b/>
+        </w:rPr>
+        <w:t>:</w:t>
+      </w:r>
+    </w:p>
+    <w:p>
+      <w:pPr>
+        <w:rPr>
+          <w:rFonts w:eastAsia="Times New Roman"/>
+        </w:rPr>
+      </w:pPr>
+      <w:r>
+        <w:rPr>
+          <w:rFonts w:eastAsia="Times New Roman"/>
+        </w:rPr>
+        <w:t xml:space="preserve">This iteration was mostly about learning about TDD. This was not part of my Sprint Backlog but it took up most of my time. I did begin adding pictures to my list though. </w:t>
+      </w:r>
+    </w:p>
+    <w:p>
+      <w:pPr>
+        <w:rPr>
+          <w:rFonts w:eastAsia="Times New Roman"/>
+        </w:rPr>
+      </w:pPr>
+    </w:p>
+    <w:p>
+      <w:pPr>
+        <w:spacing w:after="120"/>
+        <w:outlineLvl w:val="1"/>
+        <w:rPr>
+          <w:rFonts w:ascii="Calibri" w:eastAsia="Times New Roman" w:hAnsi="Calibri"/>
+          <w:sz w:val="32"/>
+          <w:szCs w:val="28"/>
+        </w:rPr>
+      </w:pPr>
+      <w:r>
+        <w:rPr>
+          <w:rFonts w:ascii="Calibri" w:eastAsia="Times New Roman" w:hAnsi="Calibri"/>
+          <w:sz w:val="32"/>
+          <w:szCs w:val="28"/>
+        </w:rPr>
+        <w:t>Retrospective</w:t>
+      </w:r>
+    </w:p>
+    <w:p>
+      <w:pPr>
+        <w:rPr>
+          <w:rFonts w:eastAsia="Times New Roman"/>
+          <w:b/>
+        </w:rPr>
+      </w:pPr>
+      <w:r>
+        <w:rPr>
+          <w:rFonts w:eastAsia="Times New Roman"/>
+          <w:b/>
+        </w:rPr>
+        <w:t>Iteration 5</w:t>
+      </w:r>
+      <w:r>
+        <w:rPr>
+          <w:rFonts w:eastAsia="Times New Roman"/>
+          <w:b/>
+        </w:rPr>
+        <w:t>:</w:t>
+      </w:r>
+    </w:p>
+    <w:p>
+      <w:pPr>
+        <w:rPr>
+          <w:rFonts w:eastAsia="Times New Roman"/>
+        </w:rPr>
+      </w:pPr>
+      <w:r>
+        <w:rPr>
+          <w:rFonts w:eastAsia="Times New Roman"/>
+        </w:rPr>
+        <w:t xml:space="preserve">I did not finish a story because most of my time was spent learning and implementing my test since our topic this iteration was Test Driven Development (TDD). I learned a lot about TDD and I was able to successfully use my unit tests. I was also able to refactor my functions within my test which made my test easier to read and more efficient. I was also able to begin to add pictures to my list items. This is going to be more work than I thought so I added 2 hours to the amount of time this story will take. Finally, I found it necessary to add a “reset” button to my app so that the user will be able to clear their list in case they no longer want their current list. For the next iteration, I plan to continue to add the picture capabilities to my app and also follow whatever our next topic is. </w:t>
+      </w:r>
+      <w:bookmarkStart w:id="11" w:name="_GoBack"/>
+      <w:bookmarkEnd w:id="11"/>
+    </w:p>
+    <w:p>
+      <w:pPr>
+        <w:rPr>
+          <w:rFonts w:eastAsia="Times New Roman"/>
+        </w:rPr>
+      </w:pPr>
+    </w:p>
+    <w:p>
+      <w:pPr>
+        <w:rPr>
+          <w:rFonts w:eastAsia="Times New Roman"/>
+        </w:rPr>
+      </w:pPr>
+    </w:p>
+    <w:p>
+      <w:pPr>
+        <w:rPr>
+          <w:rFonts w:eastAsia="Times New Roman"/>
+          <w:b/>
+          <w:sz w:val="28"/>
+          <w:szCs w:val="28"/>
+        </w:rPr>
+      </w:pPr>
+      <w:r>
+        <w:rPr>
+          <w:rFonts w:eastAsia="Times New Roman"/>
+          <w:b/>
+          <w:sz w:val="28"/>
+          <w:szCs w:val="28"/>
+        </w:rPr>
+        <w:t>Project velocity: 0</w:t>
       </w:r>
     </w:p>
     <w:p>
@@ -7769,7 +8670,7 @@
       <w:rPr>
         <w:noProof/>
       </w:rPr>
-      <w:t>12</w:t>
+      <w:t>15</w:t>
     </w:r>
     <w:r>
       <w:fldChar w:fldCharType="end"/>
@@ -12069,7 +12970,7 @@
 </file>
 
 <file path=customXml/itemProps1.xml><?xml version="1.0" encoding="utf-8"?>
-<ds:datastoreItem xmlns:ds="http://schemas.openxmlformats.org/officeDocument/2006/customXml" ds:itemID="{9578AC21-B1D1-4D93-9B86-F06266536B54}">
+<ds:datastoreItem xmlns:ds="http://schemas.openxmlformats.org/officeDocument/2006/customXml" ds:itemID="{87BACB26-D48C-440B-A2DC-265CEDEE4F97}">
   <ds:schemaRefs>
     <ds:schemaRef ds:uri="http://schemas.openxmlformats.org/officeDocument/2006/bibliography"/>
   </ds:schemaRefs>

</xml_diff>

<commit_message>
refactoring and story 3
</commit_message>
<xml_diff>
--- a/Project Notebook.docx
+++ b/Project Notebook.docx
@@ -680,37 +680,25 @@
               <w:rPr>
                 <w:rFonts w:ascii="Tahoma" w:hAnsi="Tahoma" w:cs="Tahoma"/>
               </w:rPr>
-              <w:t>11/27</w:t>
-            </w:r>
-            <w:r>
+              <w:t>11/27/16</w:t>
+            </w:r>
+          </w:p>
+        </w:tc>
+        <w:tc>
+          <w:tcPr>
+            <w:tcW w:w="6062" w:type="dxa"/>
+          </w:tcPr>
+          <w:p>
+            <w:pPr>
               <w:rPr>
                 <w:rFonts w:ascii="Tahoma" w:hAnsi="Tahoma" w:cs="Tahoma"/>
               </w:rPr>
-              <w:t>/16</w:t>
-            </w:r>
-          </w:p>
-        </w:tc>
-        <w:tc>
-          <w:tcPr>
-            <w:tcW w:w="6062" w:type="dxa"/>
-          </w:tcPr>
-          <w:p>
-            <w:pPr>
+            </w:pPr>
+            <w:r>
               <w:rPr>
                 <w:rFonts w:ascii="Tahoma" w:hAnsi="Tahoma" w:cs="Tahoma"/>
               </w:rPr>
-            </w:pPr>
-            <w:r>
-              <w:rPr>
-                <w:rFonts w:ascii="Tahoma" w:hAnsi="Tahoma" w:cs="Tahoma"/>
-              </w:rPr>
-              <w:t>Iteration 5</w:t>
-            </w:r>
-            <w:r>
-              <w:rPr>
-                <w:rFonts w:ascii="Tahoma" w:hAnsi="Tahoma" w:cs="Tahoma"/>
-              </w:rPr>
-              <w:t xml:space="preserve"> Spring Backlog, Review, </w:t>
+              <w:t xml:space="preserve">Iteration 5 Spring Backlog, Review, </w:t>
             </w:r>
             <w:r>
               <w:rPr>
@@ -738,6 +726,12 @@
                 <w:rFonts w:ascii="Tahoma" w:hAnsi="Tahoma" w:cs="Tahoma"/>
               </w:rPr>
             </w:pPr>
+            <w:r>
+              <w:rPr>
+                <w:rFonts w:ascii="Tahoma" w:hAnsi="Tahoma" w:cs="Tahoma"/>
+              </w:rPr>
+              <w:t>T. Phenix</w:t>
+            </w:r>
           </w:p>
         </w:tc>
         <w:tc>
@@ -750,6 +744,24 @@
                 <w:rFonts w:ascii="Tahoma" w:hAnsi="Tahoma" w:cs="Tahoma"/>
               </w:rPr>
             </w:pPr>
+            <w:r>
+              <w:rPr>
+                <w:rFonts w:ascii="Tahoma" w:hAnsi="Tahoma" w:cs="Tahoma"/>
+              </w:rPr>
+              <w:t>12</w:t>
+            </w:r>
+            <w:r>
+              <w:rPr>
+                <w:rFonts w:ascii="Tahoma" w:hAnsi="Tahoma" w:cs="Tahoma"/>
+              </w:rPr>
+              <w:t>/4</w:t>
+            </w:r>
+            <w:r>
+              <w:rPr>
+                <w:rFonts w:ascii="Tahoma" w:hAnsi="Tahoma" w:cs="Tahoma"/>
+              </w:rPr>
+              <w:t>/16</w:t>
+            </w:r>
           </w:p>
         </w:tc>
         <w:tc>
@@ -762,500 +774,24 @@
                 <w:rFonts w:ascii="Tahoma" w:hAnsi="Tahoma" w:cs="Tahoma"/>
               </w:rPr>
             </w:pPr>
-          </w:p>
-        </w:tc>
-      </w:tr>
-      <w:tr>
-        <w:tc>
-          <w:tcPr>
-            <w:tcW w:w="1914" w:type="dxa"/>
-          </w:tcPr>
-          <w:p>
-            <w:pPr>
+            <w:r>
               <w:rPr>
                 <w:rFonts w:ascii="Tahoma" w:hAnsi="Tahoma" w:cs="Tahoma"/>
               </w:rPr>
-            </w:pPr>
-          </w:p>
-        </w:tc>
-        <w:tc>
-          <w:tcPr>
-            <w:tcW w:w="1492" w:type="dxa"/>
-          </w:tcPr>
-          <w:p>
-            <w:pPr>
+              <w:t xml:space="preserve">Iteration 6 Spring Backlog, Review, </w:t>
+            </w:r>
+            <w:r>
               <w:rPr>
                 <w:rFonts w:ascii="Tahoma" w:hAnsi="Tahoma" w:cs="Tahoma"/>
               </w:rPr>
-            </w:pPr>
-          </w:p>
-        </w:tc>
-        <w:tc>
-          <w:tcPr>
-            <w:tcW w:w="6062" w:type="dxa"/>
-          </w:tcPr>
-          <w:p>
-            <w:pPr>
+              <w:t>Retrospective</w:t>
+            </w:r>
+            <w:r>
               <w:rPr>
                 <w:rFonts w:ascii="Tahoma" w:hAnsi="Tahoma" w:cs="Tahoma"/>
               </w:rPr>
-            </w:pPr>
-          </w:p>
-        </w:tc>
-      </w:tr>
-      <w:tr>
-        <w:tc>
-          <w:tcPr>
-            <w:tcW w:w="1914" w:type="dxa"/>
-          </w:tcPr>
-          <w:p>
-            <w:pPr>
-              <w:rPr>
-                <w:rFonts w:ascii="Tahoma" w:hAnsi="Tahoma" w:cs="Tahoma"/>
-              </w:rPr>
-            </w:pPr>
-          </w:p>
-        </w:tc>
-        <w:tc>
-          <w:tcPr>
-            <w:tcW w:w="1492" w:type="dxa"/>
-          </w:tcPr>
-          <w:p>
-            <w:pPr>
-              <w:rPr>
-                <w:rFonts w:ascii="Tahoma" w:hAnsi="Tahoma" w:cs="Tahoma"/>
-              </w:rPr>
-            </w:pPr>
-          </w:p>
-        </w:tc>
-        <w:tc>
-          <w:tcPr>
-            <w:tcW w:w="6062" w:type="dxa"/>
-          </w:tcPr>
-          <w:p>
-            <w:pPr>
-              <w:rPr>
-                <w:rFonts w:ascii="Tahoma" w:hAnsi="Tahoma" w:cs="Tahoma"/>
-              </w:rPr>
-            </w:pPr>
-          </w:p>
-        </w:tc>
-      </w:tr>
-      <w:tr>
-        <w:tc>
-          <w:tcPr>
-            <w:tcW w:w="1914" w:type="dxa"/>
-          </w:tcPr>
-          <w:p>
-            <w:pPr>
-              <w:rPr>
-                <w:rFonts w:ascii="Tahoma" w:hAnsi="Tahoma" w:cs="Tahoma"/>
-              </w:rPr>
-            </w:pPr>
-          </w:p>
-        </w:tc>
-        <w:tc>
-          <w:tcPr>
-            <w:tcW w:w="1492" w:type="dxa"/>
-          </w:tcPr>
-          <w:p>
-            <w:pPr>
-              <w:rPr>
-                <w:rFonts w:ascii="Tahoma" w:hAnsi="Tahoma" w:cs="Tahoma"/>
-              </w:rPr>
-            </w:pPr>
-          </w:p>
-        </w:tc>
-        <w:tc>
-          <w:tcPr>
-            <w:tcW w:w="6062" w:type="dxa"/>
-          </w:tcPr>
-          <w:p>
-            <w:pPr>
-              <w:rPr>
-                <w:rFonts w:ascii="Tahoma" w:hAnsi="Tahoma" w:cs="Tahoma"/>
-              </w:rPr>
-            </w:pPr>
-          </w:p>
-        </w:tc>
-      </w:tr>
-      <w:tr>
-        <w:tc>
-          <w:tcPr>
-            <w:tcW w:w="1914" w:type="dxa"/>
-          </w:tcPr>
-          <w:p>
-            <w:pPr>
-              <w:rPr>
-                <w:rFonts w:ascii="Tahoma" w:hAnsi="Tahoma" w:cs="Tahoma"/>
-              </w:rPr>
-            </w:pPr>
-          </w:p>
-        </w:tc>
-        <w:tc>
-          <w:tcPr>
-            <w:tcW w:w="1492" w:type="dxa"/>
-          </w:tcPr>
-          <w:p>
-            <w:pPr>
-              <w:rPr>
-                <w:rFonts w:ascii="Tahoma" w:hAnsi="Tahoma" w:cs="Tahoma"/>
-              </w:rPr>
-            </w:pPr>
-          </w:p>
-        </w:tc>
-        <w:tc>
-          <w:tcPr>
-            <w:tcW w:w="6062" w:type="dxa"/>
-          </w:tcPr>
-          <w:p>
-            <w:pPr>
-              <w:rPr>
-                <w:rFonts w:ascii="Tahoma" w:hAnsi="Tahoma" w:cs="Tahoma"/>
-              </w:rPr>
-            </w:pPr>
-          </w:p>
-        </w:tc>
-      </w:tr>
-      <w:tr>
-        <w:tc>
-          <w:tcPr>
-            <w:tcW w:w="1914" w:type="dxa"/>
-          </w:tcPr>
-          <w:p>
-            <w:pPr>
-              <w:rPr>
-                <w:rFonts w:ascii="Tahoma" w:hAnsi="Tahoma" w:cs="Tahoma"/>
-              </w:rPr>
-            </w:pPr>
-          </w:p>
-        </w:tc>
-        <w:tc>
-          <w:tcPr>
-            <w:tcW w:w="1492" w:type="dxa"/>
-          </w:tcPr>
-          <w:p>
-            <w:pPr>
-              <w:rPr>
-                <w:rFonts w:ascii="Tahoma" w:hAnsi="Tahoma" w:cs="Tahoma"/>
-              </w:rPr>
-            </w:pPr>
-          </w:p>
-        </w:tc>
-        <w:tc>
-          <w:tcPr>
-            <w:tcW w:w="6062" w:type="dxa"/>
-          </w:tcPr>
-          <w:p>
-            <w:pPr>
-              <w:rPr>
-                <w:rFonts w:ascii="Tahoma" w:hAnsi="Tahoma" w:cs="Tahoma"/>
-              </w:rPr>
-            </w:pPr>
-          </w:p>
-        </w:tc>
-      </w:tr>
-      <w:tr>
-        <w:tc>
-          <w:tcPr>
-            <w:tcW w:w="1914" w:type="dxa"/>
-          </w:tcPr>
-          <w:p>
-            <w:pPr>
-              <w:rPr>
-                <w:rFonts w:ascii="Tahoma" w:hAnsi="Tahoma" w:cs="Tahoma"/>
-              </w:rPr>
-            </w:pPr>
-          </w:p>
-        </w:tc>
-        <w:tc>
-          <w:tcPr>
-            <w:tcW w:w="1492" w:type="dxa"/>
-          </w:tcPr>
-          <w:p>
-            <w:pPr>
-              <w:rPr>
-                <w:rFonts w:ascii="Tahoma" w:hAnsi="Tahoma" w:cs="Tahoma"/>
-              </w:rPr>
-            </w:pPr>
-          </w:p>
-        </w:tc>
-        <w:tc>
-          <w:tcPr>
-            <w:tcW w:w="6062" w:type="dxa"/>
-          </w:tcPr>
-          <w:p>
-            <w:pPr>
-              <w:rPr>
-                <w:rFonts w:ascii="Tahoma" w:hAnsi="Tahoma" w:cs="Tahoma"/>
-              </w:rPr>
-            </w:pPr>
-          </w:p>
-        </w:tc>
-      </w:tr>
-      <w:tr>
-        <w:tc>
-          <w:tcPr>
-            <w:tcW w:w="1914" w:type="dxa"/>
-          </w:tcPr>
-          <w:p>
-            <w:pPr>
-              <w:rPr>
-                <w:rFonts w:ascii="Tahoma" w:hAnsi="Tahoma" w:cs="Tahoma"/>
-              </w:rPr>
-            </w:pPr>
-          </w:p>
-        </w:tc>
-        <w:tc>
-          <w:tcPr>
-            <w:tcW w:w="1492" w:type="dxa"/>
-          </w:tcPr>
-          <w:p>
-            <w:pPr>
-              <w:rPr>
-                <w:rFonts w:ascii="Tahoma" w:hAnsi="Tahoma" w:cs="Tahoma"/>
-              </w:rPr>
-            </w:pPr>
-          </w:p>
-        </w:tc>
-        <w:tc>
-          <w:tcPr>
-            <w:tcW w:w="6062" w:type="dxa"/>
-          </w:tcPr>
-          <w:p>
-            <w:pPr>
-              <w:rPr>
-                <w:rFonts w:ascii="Tahoma" w:hAnsi="Tahoma" w:cs="Tahoma"/>
-              </w:rPr>
-            </w:pPr>
-          </w:p>
-        </w:tc>
-      </w:tr>
-      <w:tr>
-        <w:tc>
-          <w:tcPr>
-            <w:tcW w:w="1914" w:type="dxa"/>
-          </w:tcPr>
-          <w:p>
-            <w:pPr>
-              <w:rPr>
-                <w:rFonts w:ascii="Tahoma" w:hAnsi="Tahoma" w:cs="Tahoma"/>
-              </w:rPr>
-            </w:pPr>
-          </w:p>
-        </w:tc>
-        <w:tc>
-          <w:tcPr>
-            <w:tcW w:w="1492" w:type="dxa"/>
-          </w:tcPr>
-          <w:p>
-            <w:pPr>
-              <w:rPr>
-                <w:rFonts w:ascii="Tahoma" w:hAnsi="Tahoma" w:cs="Tahoma"/>
-              </w:rPr>
-            </w:pPr>
-          </w:p>
-        </w:tc>
-        <w:tc>
-          <w:tcPr>
-            <w:tcW w:w="6062" w:type="dxa"/>
-          </w:tcPr>
-          <w:p>
-            <w:pPr>
-              <w:rPr>
-                <w:rFonts w:ascii="Tahoma" w:hAnsi="Tahoma" w:cs="Tahoma"/>
-              </w:rPr>
-            </w:pPr>
-          </w:p>
-        </w:tc>
-      </w:tr>
-      <w:tr>
-        <w:tc>
-          <w:tcPr>
-            <w:tcW w:w="1914" w:type="dxa"/>
-          </w:tcPr>
-          <w:p>
-            <w:pPr>
-              <w:rPr>
-                <w:rFonts w:ascii="Tahoma" w:hAnsi="Tahoma" w:cs="Tahoma"/>
-              </w:rPr>
-            </w:pPr>
-          </w:p>
-        </w:tc>
-        <w:tc>
-          <w:tcPr>
-            <w:tcW w:w="1492" w:type="dxa"/>
-          </w:tcPr>
-          <w:p>
-            <w:pPr>
-              <w:rPr>
-                <w:rFonts w:ascii="Tahoma" w:hAnsi="Tahoma" w:cs="Tahoma"/>
-              </w:rPr>
-            </w:pPr>
-          </w:p>
-        </w:tc>
-        <w:tc>
-          <w:tcPr>
-            <w:tcW w:w="6062" w:type="dxa"/>
-          </w:tcPr>
-          <w:p>
-            <w:pPr>
-              <w:rPr>
-                <w:rFonts w:ascii="Tahoma" w:hAnsi="Tahoma" w:cs="Tahoma"/>
-              </w:rPr>
-            </w:pPr>
-          </w:p>
-        </w:tc>
-      </w:tr>
-      <w:tr>
-        <w:tc>
-          <w:tcPr>
-            <w:tcW w:w="1914" w:type="dxa"/>
-          </w:tcPr>
-          <w:p>
-            <w:pPr>
-              <w:rPr>
-                <w:rFonts w:ascii="Tahoma" w:hAnsi="Tahoma" w:cs="Tahoma"/>
-              </w:rPr>
-            </w:pPr>
-          </w:p>
-        </w:tc>
-        <w:tc>
-          <w:tcPr>
-            <w:tcW w:w="1492" w:type="dxa"/>
-          </w:tcPr>
-          <w:p>
-            <w:pPr>
-              <w:rPr>
-                <w:rFonts w:ascii="Tahoma" w:hAnsi="Tahoma" w:cs="Tahoma"/>
-              </w:rPr>
-            </w:pPr>
-          </w:p>
-        </w:tc>
-        <w:tc>
-          <w:tcPr>
-            <w:tcW w:w="6062" w:type="dxa"/>
-          </w:tcPr>
-          <w:p>
-            <w:pPr>
-              <w:rPr>
-                <w:rFonts w:ascii="Tahoma" w:hAnsi="Tahoma" w:cs="Tahoma"/>
-              </w:rPr>
-            </w:pPr>
-          </w:p>
-        </w:tc>
-      </w:tr>
-      <w:tr>
-        <w:tc>
-          <w:tcPr>
-            <w:tcW w:w="1914" w:type="dxa"/>
-          </w:tcPr>
-          <w:p>
-            <w:pPr>
-              <w:rPr>
-                <w:rFonts w:ascii="Tahoma" w:hAnsi="Tahoma" w:cs="Tahoma"/>
-              </w:rPr>
-            </w:pPr>
-          </w:p>
-        </w:tc>
-        <w:tc>
-          <w:tcPr>
-            <w:tcW w:w="1492" w:type="dxa"/>
-          </w:tcPr>
-          <w:p>
-            <w:pPr>
-              <w:rPr>
-                <w:rFonts w:ascii="Tahoma" w:hAnsi="Tahoma" w:cs="Tahoma"/>
-              </w:rPr>
-            </w:pPr>
-          </w:p>
-        </w:tc>
-        <w:tc>
-          <w:tcPr>
-            <w:tcW w:w="6062" w:type="dxa"/>
-          </w:tcPr>
-          <w:p>
-            <w:pPr>
-              <w:rPr>
-                <w:rFonts w:ascii="Tahoma" w:hAnsi="Tahoma" w:cs="Tahoma"/>
-              </w:rPr>
-            </w:pPr>
-          </w:p>
-        </w:tc>
-      </w:tr>
-      <w:tr>
-        <w:tc>
-          <w:tcPr>
-            <w:tcW w:w="1914" w:type="dxa"/>
-          </w:tcPr>
-          <w:p>
-            <w:pPr>
-              <w:rPr>
-                <w:rFonts w:ascii="Tahoma" w:hAnsi="Tahoma" w:cs="Tahoma"/>
-              </w:rPr>
-            </w:pPr>
-          </w:p>
-        </w:tc>
-        <w:tc>
-          <w:tcPr>
-            <w:tcW w:w="1492" w:type="dxa"/>
-          </w:tcPr>
-          <w:p>
-            <w:pPr>
-              <w:rPr>
-                <w:rFonts w:ascii="Tahoma" w:hAnsi="Tahoma" w:cs="Tahoma"/>
-              </w:rPr>
-            </w:pPr>
-          </w:p>
-        </w:tc>
-        <w:tc>
-          <w:tcPr>
-            <w:tcW w:w="6062" w:type="dxa"/>
-          </w:tcPr>
-          <w:p>
-            <w:pPr>
-              <w:rPr>
-                <w:rFonts w:ascii="Tahoma" w:hAnsi="Tahoma" w:cs="Tahoma"/>
-              </w:rPr>
-            </w:pPr>
-          </w:p>
-        </w:tc>
-      </w:tr>
-      <w:tr>
-        <w:tc>
-          <w:tcPr>
-            <w:tcW w:w="1914" w:type="dxa"/>
-          </w:tcPr>
-          <w:p>
-            <w:pPr>
-              <w:rPr>
-                <w:rFonts w:ascii="Tahoma" w:hAnsi="Tahoma" w:cs="Tahoma"/>
-              </w:rPr>
-            </w:pPr>
-          </w:p>
-        </w:tc>
-        <w:tc>
-          <w:tcPr>
-            <w:tcW w:w="1492" w:type="dxa"/>
-          </w:tcPr>
-          <w:p>
-            <w:pPr>
-              <w:rPr>
-                <w:rFonts w:ascii="Tahoma" w:hAnsi="Tahoma" w:cs="Tahoma"/>
-              </w:rPr>
-            </w:pPr>
-          </w:p>
-        </w:tc>
-        <w:tc>
-          <w:tcPr>
-            <w:tcW w:w="6062" w:type="dxa"/>
-          </w:tcPr>
-          <w:p>
-            <w:pPr>
-              <w:rPr>
-                <w:rFonts w:ascii="Tahoma" w:hAnsi="Tahoma" w:cs="Tahoma"/>
-              </w:rPr>
-            </w:pPr>
+              <w:t>, and Velocity</w:t>
+            </w:r>
           </w:p>
         </w:tc>
       </w:tr>
@@ -1382,7 +918,7 @@
       <w:r>
         <w:fldChar w:fldCharType="separate"/>
       </w:r>
-      <w:hyperlink w:anchor="_Toc459581887" w:history="1">
+      <w:hyperlink w:anchor="_Toc468684879" w:history="1">
         <w:r>
           <w:rPr>
             <w:rStyle w:val="Hyperlink"/>
@@ -1405,7 +941,7 @@
           <w:rPr>
             <w:webHidden/>
           </w:rPr>
-          <w:instrText xml:space="preserve"> PAGEREF _Toc459581887 \h </w:instrText>
+          <w:instrText xml:space="preserve"> PAGEREF _Toc468684879 \h </w:instrText>
         </w:r>
         <w:r>
           <w:rPr>
@@ -1442,7 +978,7 @@
           <w:sz w:val="22"/>
         </w:rPr>
       </w:pPr>
-      <w:hyperlink w:anchor="_Toc459581888" w:history="1">
+      <w:hyperlink w:anchor="_Toc468684880" w:history="1">
         <w:r>
           <w:rPr>
             <w:rStyle w:val="Hyperlink"/>
@@ -1465,7 +1001,7 @@
           <w:rPr>
             <w:webHidden/>
           </w:rPr>
-          <w:instrText xml:space="preserve"> PAGEREF _Toc459581888 \h </w:instrText>
+          <w:instrText xml:space="preserve"> PAGEREF _Toc468684880 \h </w:instrText>
         </w:r>
         <w:r>
           <w:rPr>
@@ -1501,7 +1037,7 @@
           <w:szCs w:val="22"/>
         </w:rPr>
       </w:pPr>
-      <w:hyperlink w:anchor="_Toc459581889" w:history="1">
+      <w:hyperlink w:anchor="_Toc468684881" w:history="1">
         <w:r>
           <w:rPr>
             <w:rStyle w:val="Hyperlink"/>
@@ -1524,7 +1060,7 @@
           <w:rPr>
             <w:webHidden/>
           </w:rPr>
-          <w:instrText xml:space="preserve"> PAGEREF _Toc459581889 \h </w:instrText>
+          <w:instrText xml:space="preserve"> PAGEREF _Toc468684881 \h </w:instrText>
         </w:r>
         <w:r>
           <w:rPr>
@@ -1560,7 +1096,7 @@
           <w:szCs w:val="22"/>
         </w:rPr>
       </w:pPr>
-      <w:hyperlink w:anchor="_Toc459581890" w:history="1">
+      <w:hyperlink w:anchor="_Toc468684882" w:history="1">
         <w:r>
           <w:rPr>
             <w:rStyle w:val="Hyperlink"/>
@@ -1583,7 +1119,7 @@
           <w:rPr>
             <w:webHidden/>
           </w:rPr>
-          <w:instrText xml:space="preserve"> PAGEREF _Toc459581890 \h </w:instrText>
+          <w:instrText xml:space="preserve"> PAGEREF _Toc468684882 \h </w:instrText>
         </w:r>
         <w:r>
           <w:rPr>
@@ -1619,7 +1155,7 @@
           <w:szCs w:val="22"/>
         </w:rPr>
       </w:pPr>
-      <w:hyperlink w:anchor="_Toc459581891" w:history="1">
+      <w:hyperlink w:anchor="_Toc468684883" w:history="1">
         <w:r>
           <w:rPr>
             <w:rStyle w:val="Hyperlink"/>
@@ -1642,7 +1178,7 @@
           <w:rPr>
             <w:webHidden/>
           </w:rPr>
-          <w:instrText xml:space="preserve"> PAGEREF _Toc459581891 \h </w:instrText>
+          <w:instrText xml:space="preserve"> PAGEREF _Toc468684883 \h </w:instrText>
         </w:r>
         <w:r>
           <w:rPr>
@@ -1659,7 +1195,7 @@
           <w:rPr>
             <w:webHidden/>
           </w:rPr>
-          <w:t>6</w:t>
+          <w:t>5</w:t>
         </w:r>
         <w:r>
           <w:rPr>
@@ -1671,135 +1207,6 @@
     </w:p>
     <w:p>
       <w:pPr>
-        <w:pStyle w:val="TOC3"/>
-        <w:tabs>
-          <w:tab w:val="right" w:leader="dot" w:pos="9350"/>
-        </w:tabs>
-        <w:rPr>
-          <w:rFonts w:eastAsia="Times New Roman"/>
-          <w:noProof/>
-          <w:sz w:val="22"/>
-        </w:rPr>
-      </w:pPr>
-      <w:hyperlink w:anchor="_Toc459581892" w:history="1">
-        <w:r>
-          <w:rPr>
-            <w:rStyle w:val="Hyperlink"/>
-            <w:noProof/>
-          </w:rPr>
-          <w:t>Product Backlog</w:t>
-        </w:r>
-        <w:r>
-          <w:rPr>
-            <w:noProof/>
-            <w:webHidden/>
-          </w:rPr>
-          <w:tab/>
-        </w:r>
-        <w:r>
-          <w:rPr>
-            <w:noProof/>
-            <w:webHidden/>
-          </w:rPr>
-          <w:fldChar w:fldCharType="begin"/>
-        </w:r>
-        <w:r>
-          <w:rPr>
-            <w:noProof/>
-            <w:webHidden/>
-          </w:rPr>
-          <w:instrText xml:space="preserve"> PAGEREF _Toc459581892 \h </w:instrText>
-        </w:r>
-        <w:r>
-          <w:rPr>
-            <w:noProof/>
-            <w:webHidden/>
-          </w:rPr>
-        </w:r>
-        <w:r>
-          <w:rPr>
-            <w:noProof/>
-            <w:webHidden/>
-          </w:rPr>
-          <w:fldChar w:fldCharType="separate"/>
-        </w:r>
-        <w:r>
-          <w:rPr>
-            <w:noProof/>
-            <w:webHidden/>
-          </w:rPr>
-          <w:t>7</w:t>
-        </w:r>
-        <w:r>
-          <w:rPr>
-            <w:noProof/>
-            <w:webHidden/>
-          </w:rPr>
-          <w:fldChar w:fldCharType="end"/>
-        </w:r>
-      </w:hyperlink>
-    </w:p>
-    <w:p>
-      <w:pPr>
-        <w:pStyle w:val="TOC2"/>
-        <w:rPr>
-          <w:rFonts w:eastAsia="Times New Roman"/>
-          <w:sz w:val="22"/>
-          <w:szCs w:val="22"/>
-        </w:rPr>
-      </w:pPr>
-      <w:hyperlink w:anchor="_Toc459581893" w:history="1">
-        <w:r>
-          <w:rPr>
-            <w:rStyle w:val="Hyperlink"/>
-          </w:rPr>
-          <w:t>[Step #4: Write Use Cases]</w:t>
-        </w:r>
-        <w:r>
-          <w:rPr>
-            <w:webHidden/>
-          </w:rPr>
-          <w:tab/>
-        </w:r>
-        <w:r>
-          <w:rPr>
-            <w:webHidden/>
-          </w:rPr>
-          <w:fldChar w:fldCharType="begin"/>
-        </w:r>
-        <w:r>
-          <w:rPr>
-            <w:webHidden/>
-          </w:rPr>
-          <w:instrText xml:space="preserve"> PAGEREF _Toc459581893 \h </w:instrText>
-        </w:r>
-        <w:r>
-          <w:rPr>
-            <w:webHidden/>
-          </w:rPr>
-        </w:r>
-        <w:r>
-          <w:rPr>
-            <w:webHidden/>
-          </w:rPr>
-          <w:fldChar w:fldCharType="separate"/>
-        </w:r>
-        <w:r>
-          <w:rPr>
-            <w:webHidden/>
-          </w:rPr>
-          <w:t>8</w:t>
-        </w:r>
-        <w:r>
-          <w:rPr>
-            <w:webHidden/>
-          </w:rPr>
-          <w:fldChar w:fldCharType="end"/>
-        </w:r>
-      </w:hyperlink>
-    </w:p>
-    <w:p>
-      <w:pPr>
         <w:pStyle w:val="TOC1"/>
         <w:rPr>
           <w:rFonts w:eastAsia="Times New Roman"/>
@@ -1808,7 +1215,7 @@
           <w:sz w:val="22"/>
         </w:rPr>
       </w:pPr>
-      <w:hyperlink w:anchor="_Toc459581894" w:history="1">
+      <w:hyperlink w:anchor="_Toc468684884" w:history="1">
         <w:r>
           <w:rPr>
             <w:rStyle w:val="Hyperlink"/>
@@ -1831,7 +1238,187 @@
           <w:rPr>
             <w:webHidden/>
           </w:rPr>
-          <w:instrText xml:space="preserve"> PAGEREF _Toc459581894 \h </w:instrText>
+          <w:instrText xml:space="preserve"> PAGEREF _Toc468684884 \h </w:instrText>
+        </w:r>
+        <w:r>
+          <w:rPr>
+            <w:webHidden/>
+          </w:rPr>
+        </w:r>
+        <w:r>
+          <w:rPr>
+            <w:webHidden/>
+          </w:rPr>
+          <w:fldChar w:fldCharType="separate"/>
+        </w:r>
+        <w:r>
+          <w:rPr>
+            <w:webHidden/>
+          </w:rPr>
+          <w:t>7</w:t>
+        </w:r>
+        <w:r>
+          <w:rPr>
+            <w:webHidden/>
+          </w:rPr>
+          <w:fldChar w:fldCharType="end"/>
+        </w:r>
+      </w:hyperlink>
+    </w:p>
+    <w:p>
+      <w:pPr>
+        <w:pStyle w:val="TOC1"/>
+        <w:rPr>
+          <w:rFonts w:eastAsia="Times New Roman"/>
+          <w:b w:val="0"/>
+          <w:color w:val="auto"/>
+          <w:sz w:val="22"/>
+        </w:rPr>
+      </w:pPr>
+      <w:hyperlink w:anchor="_Toc468684885" w:history="1">
+        <w:r>
+          <w:rPr>
+            <w:rStyle w:val="Hyperlink"/>
+          </w:rPr>
+          <w:t>Sprint #2</w:t>
+        </w:r>
+        <w:r>
+          <w:rPr>
+            <w:webHidden/>
+          </w:rPr>
+          <w:tab/>
+        </w:r>
+        <w:r>
+          <w:rPr>
+            <w:webHidden/>
+          </w:rPr>
+          <w:fldChar w:fldCharType="begin"/>
+        </w:r>
+        <w:r>
+          <w:rPr>
+            <w:webHidden/>
+          </w:rPr>
+          <w:instrText xml:space="preserve"> PAGEREF _Toc468684885 \h </w:instrText>
+        </w:r>
+        <w:r>
+          <w:rPr>
+            <w:webHidden/>
+          </w:rPr>
+        </w:r>
+        <w:r>
+          <w:rPr>
+            <w:webHidden/>
+          </w:rPr>
+          <w:fldChar w:fldCharType="separate"/>
+        </w:r>
+        <w:r>
+          <w:rPr>
+            <w:webHidden/>
+          </w:rPr>
+          <w:t>9</w:t>
+        </w:r>
+        <w:r>
+          <w:rPr>
+            <w:webHidden/>
+          </w:rPr>
+          <w:fldChar w:fldCharType="end"/>
+        </w:r>
+      </w:hyperlink>
+    </w:p>
+    <w:p>
+      <w:pPr>
+        <w:pStyle w:val="TOC1"/>
+        <w:rPr>
+          <w:rFonts w:eastAsia="Times New Roman"/>
+          <w:b w:val="0"/>
+          <w:color w:val="auto"/>
+          <w:sz w:val="22"/>
+        </w:rPr>
+      </w:pPr>
+      <w:hyperlink w:anchor="_Toc468684886" w:history="1">
+        <w:r>
+          <w:rPr>
+            <w:rStyle w:val="Hyperlink"/>
+          </w:rPr>
+          <w:t>Sprint #3</w:t>
+        </w:r>
+        <w:r>
+          <w:rPr>
+            <w:webHidden/>
+          </w:rPr>
+          <w:tab/>
+        </w:r>
+        <w:r>
+          <w:rPr>
+            <w:webHidden/>
+          </w:rPr>
+          <w:fldChar w:fldCharType="begin"/>
+        </w:r>
+        <w:r>
+          <w:rPr>
+            <w:webHidden/>
+          </w:rPr>
+          <w:instrText xml:space="preserve"> PAGEREF _Toc468684886 \h </w:instrText>
+        </w:r>
+        <w:r>
+          <w:rPr>
+            <w:webHidden/>
+          </w:rPr>
+        </w:r>
+        <w:r>
+          <w:rPr>
+            <w:webHidden/>
+          </w:rPr>
+          <w:fldChar w:fldCharType="separate"/>
+        </w:r>
+        <w:r>
+          <w:rPr>
+            <w:webHidden/>
+          </w:rPr>
+          <w:t>11</w:t>
+        </w:r>
+        <w:r>
+          <w:rPr>
+            <w:webHidden/>
+          </w:rPr>
+          <w:fldChar w:fldCharType="end"/>
+        </w:r>
+      </w:hyperlink>
+    </w:p>
+    <w:p>
+      <w:pPr>
+        <w:pStyle w:val="TOC1"/>
+        <w:rPr>
+          <w:rFonts w:eastAsia="Times New Roman"/>
+          <w:b w:val="0"/>
+          <w:color w:val="auto"/>
+          <w:sz w:val="22"/>
+        </w:rPr>
+      </w:pPr>
+      <w:hyperlink w:anchor="_Toc468684887" w:history="1">
+        <w:r>
+          <w:rPr>
+            <w:rStyle w:val="Hyperlink"/>
+          </w:rPr>
+          <w:t>Sprint #4</w:t>
+        </w:r>
+        <w:r>
+          <w:rPr>
+            <w:webHidden/>
+          </w:rPr>
+          <w:tab/>
+        </w:r>
+        <w:r>
+          <w:rPr>
+            <w:webHidden/>
+          </w:rPr>
+          <w:fldChar w:fldCharType="begin"/>
+        </w:r>
+        <w:r>
+          <w:rPr>
+            <w:webHidden/>
+          </w:rPr>
+          <w:instrText xml:space="preserve"> PAGEREF _Toc468684887 \h </w:instrText>
         </w:r>
         <w:r>
           <w:rPr>
@@ -1860,19 +1447,20 @@
     </w:p>
     <w:p>
       <w:pPr>
-        <w:pStyle w:val="TOC2"/>
-        <w:rPr>
-          <w:rFonts w:eastAsia="Times New Roman"/>
+        <w:pStyle w:val="TOC1"/>
+        <w:rPr>
+          <w:rFonts w:eastAsia="Times New Roman"/>
+          <w:b w:val="0"/>
+          <w:color w:val="auto"/>
           <w:sz w:val="22"/>
-          <w:szCs w:val="22"/>
-        </w:rPr>
-      </w:pPr>
-      <w:hyperlink w:anchor="_Toc459581895" w:history="1">
+        </w:rPr>
+      </w:pPr>
+      <w:hyperlink w:anchor="_Toc468684888" w:history="1">
         <w:r>
           <w:rPr>
             <w:rStyle w:val="Hyperlink"/>
           </w:rPr>
-          <w:t>Review</w:t>
+          <w:t>Sprint #5</w:t>
         </w:r>
         <w:r>
           <w:rPr>
@@ -1890,66 +1478,7 @@
           <w:rPr>
             <w:webHidden/>
           </w:rPr>
-          <w:instrText xml:space="preserve"> PAGEREF _Toc459581895 \h </w:instrText>
-        </w:r>
-        <w:r>
-          <w:rPr>
-            <w:webHidden/>
-          </w:rPr>
-        </w:r>
-        <w:r>
-          <w:rPr>
-            <w:webHidden/>
-          </w:rPr>
-          <w:fldChar w:fldCharType="separate"/>
-        </w:r>
-        <w:r>
-          <w:rPr>
-            <w:webHidden/>
-          </w:rPr>
-          <w:t>12</w:t>
-        </w:r>
-        <w:r>
-          <w:rPr>
-            <w:webHidden/>
-          </w:rPr>
-          <w:fldChar w:fldCharType="end"/>
-        </w:r>
-      </w:hyperlink>
-    </w:p>
-    <w:p>
-      <w:pPr>
-        <w:pStyle w:val="TOC2"/>
-        <w:rPr>
-          <w:rFonts w:eastAsia="Times New Roman"/>
-          <w:sz w:val="22"/>
-          <w:szCs w:val="22"/>
-        </w:rPr>
-      </w:pPr>
-      <w:hyperlink w:anchor="_Toc459581896" w:history="1">
-        <w:r>
-          <w:rPr>
-            <w:rStyle w:val="Hyperlink"/>
-          </w:rPr>
-          <w:t>Retrospective</w:t>
-        </w:r>
-        <w:r>
-          <w:rPr>
-            <w:webHidden/>
-          </w:rPr>
-          <w:tab/>
-        </w:r>
-        <w:r>
-          <w:rPr>
-            <w:webHidden/>
-          </w:rPr>
-          <w:fldChar w:fldCharType="begin"/>
-        </w:r>
-        <w:r>
-          <w:rPr>
-            <w:webHidden/>
-          </w:rPr>
-          <w:instrText xml:space="preserve"> PAGEREF _Toc459581896 \h </w:instrText>
+          <w:instrText xml:space="preserve"> PAGEREF _Toc468684888 \h </w:instrText>
         </w:r>
         <w:r>
           <w:rPr>
@@ -1986,12 +1515,12 @@
           <w:sz w:val="22"/>
         </w:rPr>
       </w:pPr>
-      <w:hyperlink w:anchor="_Toc459581897" w:history="1">
+      <w:hyperlink w:anchor="_Toc468684889" w:history="1">
         <w:r>
           <w:rPr>
             <w:rStyle w:val="Hyperlink"/>
           </w:rPr>
-          <w:t>Design</w:t>
+          <w:t>Sprint #6</w:t>
         </w:r>
         <w:r>
           <w:rPr>
@@ -2009,7 +1538,7 @@
           <w:rPr>
             <w:webHidden/>
           </w:rPr>
-          <w:instrText xml:space="preserve"> PAGEREF _Toc459581897 \h </w:instrText>
+          <w:instrText xml:space="preserve"> PAGEREF _Toc468684889 \h </w:instrText>
         </w:r>
         <w:r>
           <w:rPr>
@@ -2039,66 +1568,6 @@
     <w:p>
       <w:pPr>
         <w:pStyle w:val="TOC1"/>
-        <w:rPr>
-          <w:rFonts w:eastAsia="Times New Roman"/>
-          <w:b w:val="0"/>
-          <w:color w:val="auto"/>
-          <w:sz w:val="22"/>
-        </w:rPr>
-      </w:pPr>
-      <w:hyperlink w:anchor="_Toc459581898" w:history="1">
-        <w:r>
-          <w:rPr>
-            <w:rStyle w:val="Hyperlink"/>
-          </w:rPr>
-          <w:t>Coding Standards</w:t>
-        </w:r>
-        <w:r>
-          <w:rPr>
-            <w:webHidden/>
-          </w:rPr>
-          <w:tab/>
-        </w:r>
-        <w:r>
-          <w:rPr>
-            <w:webHidden/>
-          </w:rPr>
-          <w:fldChar w:fldCharType="begin"/>
-        </w:r>
-        <w:r>
-          <w:rPr>
-            <w:webHidden/>
-          </w:rPr>
-          <w:instrText xml:space="preserve"> PAGEREF _Toc459581898 \h </w:instrText>
-        </w:r>
-        <w:r>
-          <w:rPr>
-            <w:webHidden/>
-          </w:rPr>
-        </w:r>
-        <w:r>
-          <w:rPr>
-            <w:webHidden/>
-          </w:rPr>
-          <w:fldChar w:fldCharType="separate"/>
-        </w:r>
-        <w:r>
-          <w:rPr>
-            <w:webHidden/>
-          </w:rPr>
-          <w:t>15</w:t>
-        </w:r>
-        <w:r>
-          <w:rPr>
-            <w:webHidden/>
-          </w:rPr>
-          <w:fldChar w:fldCharType="end"/>
-        </w:r>
-      </w:hyperlink>
-    </w:p>
-    <w:p>
-      <w:pPr>
-        <w:pStyle w:val="TOC1"/>
       </w:pPr>
       <w:r>
         <w:fldChar w:fldCharType="end"/>
@@ -2115,7 +1584,7 @@
         </w:rPr>
       </w:pPr>
       <w:bookmarkStart w:id="0" w:name="_Toc208052522"/>
-      <w:bookmarkStart w:id="1" w:name="_Toc459581887"/>
+      <w:bookmarkStart w:id="1" w:name="_Toc468684879"/>
       <w:r>
         <w:rPr>
           <w:rStyle w:val="Heading1Char"/>
@@ -2179,7 +1648,7 @@
           <w:bCs/>
         </w:rPr>
       </w:pPr>
-      <w:bookmarkStart w:id="2" w:name="_Toc459581888"/>
+      <w:bookmarkStart w:id="2" w:name="_Toc468684880"/>
       <w:r>
         <w:rPr>
           <w:rStyle w:val="Heading1Char"/>
@@ -2203,7 +1672,7 @@
           <w:rStyle w:val="Heading2Char"/>
         </w:rPr>
       </w:pPr>
-      <w:bookmarkStart w:id="3" w:name="_Toc459581889"/>
+      <w:bookmarkStart w:id="3" w:name="_Toc468684881"/>
       <w:r>
         <w:rPr>
           <w:rStyle w:val="Heading2Char"/>
@@ -2272,7 +1741,7 @@
           <w:rStyle w:val="Heading2Char"/>
         </w:rPr>
       </w:pPr>
-      <w:bookmarkStart w:id="4" w:name="_Toc459581890"/>
+      <w:bookmarkStart w:id="4" w:name="_Toc468684882"/>
       <w:r>
         <w:rPr>
           <w:rStyle w:val="Heading2Char"/>
@@ -2577,7 +2046,7 @@
           <w:rStyle w:val="Heading2Char"/>
         </w:rPr>
       </w:pPr>
-      <w:bookmarkStart w:id="5" w:name="_Toc459581891"/>
+      <w:bookmarkStart w:id="5" w:name="_Toc468684883"/>
       <w:r>
         <w:rPr>
           <w:rStyle w:val="Heading2Char"/>
@@ -2621,7 +2090,6 @@
       <w:r>
         <w:t xml:space="preserve"> </w:t>
       </w:r>
-      <w:bookmarkStart w:id="6" w:name="_Toc459581892"/>
       <w:r>
         <w:rPr>
           <w:rStyle w:val="Heading2Char"/>
@@ -2631,7 +2099,6 @@
         </w:rPr>
         <w:t>Product Backlog</w:t>
       </w:r>
-      <w:bookmarkEnd w:id="6"/>
     </w:p>
     <w:p>
       <w:r>
@@ -3384,7 +2851,7 @@
           <w:bCs/>
         </w:rPr>
       </w:pPr>
-      <w:bookmarkStart w:id="7" w:name="_Toc459581894"/>
+      <w:bookmarkStart w:id="6" w:name="_Toc468684884"/>
       <w:r>
         <w:rPr>
           <w:rStyle w:val="Heading1Char"/>
@@ -3402,7 +2869,7 @@
         </w:rPr>
         <w:t xml:space="preserve"> #1</w:t>
       </w:r>
-      <w:bookmarkEnd w:id="7"/>
+      <w:bookmarkEnd w:id="6"/>
     </w:p>
     <w:p>
       <w:pPr>
@@ -4591,7 +4058,6 @@
           <w:szCs w:val="28"/>
         </w:rPr>
       </w:pPr>
-      <w:bookmarkStart w:id="8" w:name="_Toc459581895"/>
       <w:r>
         <w:rPr>
           <w:rFonts w:ascii="Calibri" w:eastAsia="Times New Roman" w:hAnsi="Calibri"/>
@@ -4600,7 +4066,6 @@
         </w:rPr>
         <w:t>Review</w:t>
       </w:r>
-      <w:bookmarkEnd w:id="8"/>
     </w:p>
     <w:p>
       <w:pPr>
@@ -4814,6 +4279,7 @@
           <w:bCs/>
         </w:rPr>
       </w:pPr>
+      <w:bookmarkStart w:id="7" w:name="_Toc468684885"/>
       <w:r>
         <w:rPr>
           <w:rStyle w:val="Heading1Char"/>
@@ -4823,6 +4289,7 @@
         <w:lastRenderedPageBreak/>
         <w:t>Sprint #2</w:t>
       </w:r>
+      <w:bookmarkEnd w:id="7"/>
     </w:p>
     <w:p>
       <w:pPr>
@@ -5747,7 +5214,7 @@
           <w:b/>
         </w:rPr>
       </w:pPr>
-      <w:bookmarkStart w:id="9" w:name="_Toc459581897"/>
+      <w:bookmarkStart w:id="8" w:name="_Toc459581897"/>
       <w:r>
         <w:rPr>
           <w:rFonts w:eastAsia="Times New Roman"/>
@@ -5786,7 +5253,6 @@
           <w:szCs w:val="28"/>
         </w:rPr>
       </w:pPr>
-      <w:bookmarkStart w:id="10" w:name="_Toc459581896"/>
       <w:r>
         <w:rPr>
           <w:rFonts w:ascii="Calibri" w:eastAsia="Times New Roman" w:hAnsi="Calibri"/>
@@ -5795,7 +5261,6 @@
         </w:rPr>
         <w:t>Retrospective</w:t>
       </w:r>
-      <w:bookmarkEnd w:id="10"/>
     </w:p>
     <w:p>
       <w:pPr>
@@ -5914,7 +5379,6 @@
         <w:t>Project velocity: 7</w:t>
       </w:r>
     </w:p>
-    <w:bookmarkEnd w:id="9"/>
     <w:p>
       <w:pPr>
         <w:pStyle w:val="Heading1"/>
@@ -5926,6 +5390,8 @@
           <w:bCs/>
         </w:rPr>
       </w:pPr>
+      <w:bookmarkStart w:id="9" w:name="_Toc468684886"/>
+      <w:bookmarkEnd w:id="8"/>
       <w:r>
         <w:rPr>
           <w:rStyle w:val="Heading1Char"/>
@@ -5935,6 +5401,7 @@
         <w:lastRenderedPageBreak/>
         <w:t>Sprint #3</w:t>
       </w:r>
+      <w:bookmarkEnd w:id="9"/>
     </w:p>
     <w:p>
       <w:pPr>
@@ -6752,6 +6219,7 @@
           <w:bCs/>
         </w:rPr>
       </w:pPr>
+      <w:bookmarkStart w:id="10" w:name="_Toc468684887"/>
       <w:r>
         <w:rPr>
           <w:rStyle w:val="Heading1Char"/>
@@ -6761,6 +6229,7 @@
         <w:lastRenderedPageBreak/>
         <w:t>Sprint #4</w:t>
       </w:r>
+      <w:bookmarkEnd w:id="10"/>
     </w:p>
     <w:p>
       <w:pPr>
@@ -7701,6 +7170,7 @@
           <w:bCs/>
         </w:rPr>
       </w:pPr>
+      <w:bookmarkStart w:id="11" w:name="_Toc468684888"/>
       <w:r>
         <w:rPr>
           <w:rStyle w:val="Heading1Char"/>
@@ -7710,6 +7180,7 @@
         <w:lastRenderedPageBreak/>
         <w:t>Sprint #5</w:t>
       </w:r>
+      <w:bookmarkEnd w:id="11"/>
     </w:p>
     <w:p>
       <w:pPr>
@@ -8503,8 +7974,6 @@
         </w:rPr>
         <w:t xml:space="preserve">I did not finish a story because most of my time was spent learning and implementing my test since our topic this iteration was Test Driven Development (TDD). I learned a lot about TDD and I was able to successfully use my unit tests. I was also able to refactor my functions within my test which made my test easier to read and more efficient. I was also able to begin to add pictures to my list items. This is going to be more work than I thought so I added 2 hours to the amount of time this story will take. Finally, I found it necessary to add a “reset” button to my app so that the user will be able to clear their list in case they no longer want their current list. For the next iteration, I plan to continue to add the picture capabilities to my app and also follow whatever our next topic is. </w:t>
       </w:r>
-      <w:bookmarkStart w:id="11" w:name="_GoBack"/>
-      <w:bookmarkEnd w:id="11"/>
     </w:p>
     <w:p>
       <w:pPr>
@@ -8541,22 +8010,16 @@
     </w:p>
     <w:p>
       <w:pPr>
-        <w:pStyle w:val="Header"/>
-        <w:tabs>
-          <w:tab w:val="clear" w:pos="4320"/>
-          <w:tab w:val="clear" w:pos="8640"/>
-        </w:tabs>
-      </w:pPr>
-    </w:p>
-    <w:p>
-      <w:pPr>
         <w:pStyle w:val="Heading1"/>
+        <w:ind w:left="3600"/>
+        <w:jc w:val="left"/>
         <w:rPr>
           <w:rStyle w:val="Heading1Char"/>
           <w:b/>
           <w:bCs/>
         </w:rPr>
       </w:pPr>
+      <w:bookmarkStart w:id="12" w:name="_Toc468684889"/>
       <w:r>
         <w:rPr>
           <w:rStyle w:val="Heading1Char"/>
@@ -8564,51 +8027,1004 @@
           <w:bCs/>
         </w:rPr>
         <w:lastRenderedPageBreak/>
-        <w:t>Design</w:t>
-      </w:r>
-    </w:p>
-    <w:p>
-      <w:r>
-        <w:t xml:space="preserve">[What is the overall structure of the solution? What are the major modules of code? What are the dynamics of communication between these modules? The most common way of depicting this information is with static and dynamic models augmented with short narrative descriptions of design.] </w:t>
-      </w:r>
-    </w:p>
-    <w:p>
-      <w:pPr>
-        <w:pStyle w:val="Header"/>
-        <w:tabs>
-          <w:tab w:val="clear" w:pos="4320"/>
-          <w:tab w:val="clear" w:pos="8640"/>
-        </w:tabs>
-      </w:pPr>
-    </w:p>
-    <w:p/>
-    <w:p>
-      <w:pPr>
-        <w:pStyle w:val="Heading1"/>
-        <w:rPr>
-          <w:rStyle w:val="Heading1Char"/>
-          <w:b/>
-          <w:bCs/>
-        </w:rPr>
-      </w:pPr>
-      <w:bookmarkStart w:id="12" w:name="_Toc459581898"/>
-      <w:r>
-        <w:rPr>
-          <w:rStyle w:val="Heading1Char"/>
-          <w:b/>
-          <w:bCs/>
-        </w:rPr>
-        <w:lastRenderedPageBreak/>
-        <w:t>Coding Standards</w:t>
+        <w:t>Sprint #6</w:t>
       </w:r>
       <w:bookmarkEnd w:id="12"/>
     </w:p>
     <w:p>
-      <w:r>
-        <w:t>Coding standards improve readability. They make it easier to understand code written by others. Good coding stan</w:t>
-      </w:r>
-      <w:r>
-        <w:t>dards also improve reliability.</w:t>
+      <w:pPr>
+        <w:spacing w:after="240"/>
+        <w:rPr>
+          <w:rFonts w:ascii="Calibri" w:hAnsi="Calibri" w:cs="Calibri"/>
+          <w:sz w:val="32"/>
+          <w:szCs w:val="32"/>
+        </w:rPr>
+      </w:pPr>
+    </w:p>
+    <w:tbl>
+      <w:tblPr>
+        <w:tblW w:w="10170" w:type="dxa"/>
+        <w:tblInd w:w="108" w:type="dxa"/>
+        <w:tblBorders>
+          <w:top w:val="single" w:sz="4" w:space="0" w:color="000000"/>
+          <w:left w:val="single" w:sz="4" w:space="0" w:color="000000"/>
+          <w:bottom w:val="single" w:sz="4" w:space="0" w:color="000000"/>
+          <w:right w:val="single" w:sz="4" w:space="0" w:color="000000"/>
+          <w:insideH w:val="single" w:sz="4" w:space="0" w:color="000000"/>
+          <w:insideV w:val="single" w:sz="4" w:space="0" w:color="000000"/>
+        </w:tblBorders>
+        <w:tblLook w:val="04A0" w:firstRow="1" w:lastRow="0" w:firstColumn="1" w:lastColumn="0" w:noHBand="0" w:noVBand="1"/>
+      </w:tblPr>
+      <w:tblGrid>
+        <w:gridCol w:w="1127"/>
+        <w:gridCol w:w="6163"/>
+        <w:gridCol w:w="1710"/>
+        <w:gridCol w:w="1170"/>
+      </w:tblGrid>
+      <w:tr>
+        <w:tc>
+          <w:tcPr>
+            <w:tcW w:w="1127" w:type="dxa"/>
+            <w:shd w:val="clear" w:color="auto" w:fill="D9D9D9"/>
+          </w:tcPr>
+          <w:p>
+            <w:pPr>
+              <w:rPr>
+                <w:b/>
+              </w:rPr>
+            </w:pPr>
+            <w:r>
+              <w:rPr>
+                <w:b/>
+              </w:rPr>
+              <w:t>Story ID</w:t>
+            </w:r>
+          </w:p>
+        </w:tc>
+        <w:tc>
+          <w:tcPr>
+            <w:tcW w:w="6163" w:type="dxa"/>
+            <w:shd w:val="clear" w:color="auto" w:fill="D9D9D9"/>
+          </w:tcPr>
+          <w:p>
+            <w:pPr>
+              <w:rPr>
+                <w:b/>
+              </w:rPr>
+            </w:pPr>
+            <w:r>
+              <w:rPr>
+                <w:b/>
+              </w:rPr>
+              <w:t>Story</w:t>
+            </w:r>
+            <w:r>
+              <w:rPr>
+                <w:b/>
+              </w:rPr>
+              <w:t xml:space="preserve"> / Task</w:t>
+            </w:r>
+          </w:p>
+        </w:tc>
+        <w:tc>
+          <w:tcPr>
+            <w:tcW w:w="1710" w:type="dxa"/>
+            <w:shd w:val="clear" w:color="auto" w:fill="D9D9D9"/>
+            <w:vAlign w:val="center"/>
+          </w:tcPr>
+          <w:p>
+            <w:pPr>
+              <w:jc w:val="center"/>
+              <w:rPr>
+                <w:b/>
+              </w:rPr>
+            </w:pPr>
+            <w:r>
+              <w:rPr>
+                <w:b/>
+              </w:rPr>
+              <w:t>Estimated</w:t>
+            </w:r>
+          </w:p>
+          <w:p>
+            <w:pPr>
+              <w:spacing w:before="0"/>
+              <w:jc w:val="center"/>
+              <w:rPr>
+                <w:b/>
+              </w:rPr>
+            </w:pPr>
+            <w:r>
+              <w:rPr>
+                <w:b/>
+              </w:rPr>
+              <w:t>Hours</w:t>
+            </w:r>
+          </w:p>
+        </w:tc>
+        <w:tc>
+          <w:tcPr>
+            <w:tcW w:w="1170" w:type="dxa"/>
+            <w:shd w:val="clear" w:color="auto" w:fill="D9D9D9"/>
+          </w:tcPr>
+          <w:p>
+            <w:pPr>
+              <w:jc w:val="center"/>
+              <w:rPr>
+                <w:b/>
+              </w:rPr>
+            </w:pPr>
+            <w:r>
+              <w:rPr>
+                <w:b/>
+              </w:rPr>
+              <w:t>Actual</w:t>
+            </w:r>
+          </w:p>
+          <w:p>
+            <w:pPr>
+              <w:spacing w:before="0"/>
+              <w:jc w:val="center"/>
+              <w:rPr>
+                <w:b/>
+              </w:rPr>
+            </w:pPr>
+            <w:r>
+              <w:rPr>
+                <w:b/>
+              </w:rPr>
+              <w:t>Hours</w:t>
+            </w:r>
+          </w:p>
+        </w:tc>
+      </w:tr>
+      <w:tr>
+        <w:tc>
+          <w:tcPr>
+            <w:tcW w:w="1127" w:type="dxa"/>
+            <w:shd w:val="clear" w:color="auto" w:fill="auto"/>
+          </w:tcPr>
+          <w:p>
+            <w:pPr>
+              <w:jc w:val="center"/>
+            </w:pPr>
+            <w:r>
+              <w:t>S1</w:t>
+            </w:r>
+          </w:p>
+        </w:tc>
+        <w:tc>
+          <w:tcPr>
+            <w:tcW w:w="6163" w:type="dxa"/>
+            <w:shd w:val="clear" w:color="auto" w:fill="auto"/>
+          </w:tcPr>
+          <w:p>
+            <w:pPr>
+              <w:ind w:left="25"/>
+            </w:pPr>
+            <w:r>
+              <w:t xml:space="preserve">Design UI </w:t>
+            </w:r>
+          </w:p>
+        </w:tc>
+        <w:tc>
+          <w:tcPr>
+            <w:tcW w:w="1710" w:type="dxa"/>
+            <w:shd w:val="clear" w:color="auto" w:fill="auto"/>
+          </w:tcPr>
+          <w:p>
+            <w:pPr>
+              <w:jc w:val="center"/>
+            </w:pPr>
+            <w:r>
+              <w:t>3</w:t>
+            </w:r>
+          </w:p>
+        </w:tc>
+        <w:tc>
+          <w:tcPr>
+            <w:tcW w:w="1170" w:type="dxa"/>
+          </w:tcPr>
+          <w:p>
+            <w:pPr>
+              <w:jc w:val="center"/>
+            </w:pPr>
+            <w:r>
+              <w:t>3</w:t>
+            </w:r>
+          </w:p>
+        </w:tc>
+      </w:tr>
+      <w:tr>
+        <w:tc>
+          <w:tcPr>
+            <w:tcW w:w="1127" w:type="dxa"/>
+            <w:shd w:val="clear" w:color="auto" w:fill="auto"/>
+          </w:tcPr>
+          <w:p>
+            <w:pPr>
+              <w:jc w:val="center"/>
+            </w:pPr>
+          </w:p>
+        </w:tc>
+        <w:tc>
+          <w:tcPr>
+            <w:tcW w:w="6163" w:type="dxa"/>
+            <w:shd w:val="clear" w:color="auto" w:fill="auto"/>
+          </w:tcPr>
+          <w:p>
+            <w:pPr>
+              <w:ind w:left="25"/>
+            </w:pPr>
+            <w:r>
+              <w:t xml:space="preserve">Add code for storing input </w:t>
+            </w:r>
+          </w:p>
+        </w:tc>
+        <w:tc>
+          <w:tcPr>
+            <w:tcW w:w="1710" w:type="dxa"/>
+            <w:shd w:val="clear" w:color="auto" w:fill="auto"/>
+          </w:tcPr>
+          <w:p>
+            <w:pPr>
+              <w:jc w:val="center"/>
+            </w:pPr>
+            <w:r>
+              <w:t>3</w:t>
+            </w:r>
+          </w:p>
+        </w:tc>
+        <w:tc>
+          <w:tcPr>
+            <w:tcW w:w="1170" w:type="dxa"/>
+          </w:tcPr>
+          <w:p>
+            <w:pPr>
+              <w:jc w:val="center"/>
+            </w:pPr>
+            <w:r>
+              <w:t>4</w:t>
+            </w:r>
+          </w:p>
+        </w:tc>
+      </w:tr>
+      <w:tr>
+        <w:tc>
+          <w:tcPr>
+            <w:tcW w:w="1127" w:type="dxa"/>
+            <w:shd w:val="clear" w:color="auto" w:fill="auto"/>
+          </w:tcPr>
+          <w:p>
+            <w:pPr>
+              <w:jc w:val="center"/>
+            </w:pPr>
+          </w:p>
+        </w:tc>
+        <w:tc>
+          <w:tcPr>
+            <w:tcW w:w="6163" w:type="dxa"/>
+            <w:shd w:val="clear" w:color="auto" w:fill="auto"/>
+          </w:tcPr>
+          <w:p>
+            <w:pPr>
+              <w:ind w:left="25"/>
+            </w:pPr>
+            <w:r>
+              <w:t xml:space="preserve">Add about menu </w:t>
+            </w:r>
+          </w:p>
+        </w:tc>
+        <w:tc>
+          <w:tcPr>
+            <w:tcW w:w="1710" w:type="dxa"/>
+            <w:shd w:val="clear" w:color="auto" w:fill="auto"/>
+          </w:tcPr>
+          <w:p>
+            <w:pPr>
+              <w:jc w:val="center"/>
+            </w:pPr>
+            <w:r>
+              <w:t>4</w:t>
+            </w:r>
+          </w:p>
+        </w:tc>
+        <w:tc>
+          <w:tcPr>
+            <w:tcW w:w="1170" w:type="dxa"/>
+          </w:tcPr>
+          <w:p>
+            <w:pPr>
+              <w:jc w:val="center"/>
+            </w:pPr>
+            <w:r>
+              <w:t>6</w:t>
+            </w:r>
+          </w:p>
+        </w:tc>
+      </w:tr>
+      <w:tr>
+        <w:tc>
+          <w:tcPr>
+            <w:tcW w:w="1127" w:type="dxa"/>
+            <w:shd w:val="clear" w:color="auto" w:fill="auto"/>
+          </w:tcPr>
+          <w:p>
+            <w:pPr>
+              <w:jc w:val="center"/>
+            </w:pPr>
+            <w:r>
+              <w:t>S2</w:t>
+            </w:r>
+          </w:p>
+        </w:tc>
+        <w:tc>
+          <w:tcPr>
+            <w:tcW w:w="6163" w:type="dxa"/>
+            <w:shd w:val="clear" w:color="auto" w:fill="auto"/>
+          </w:tcPr>
+          <w:p>
+            <w:pPr>
+              <w:ind w:left="25"/>
+            </w:pPr>
+            <w:r>
+              <w:t>Add features to layout</w:t>
+            </w:r>
+          </w:p>
+        </w:tc>
+        <w:tc>
+          <w:tcPr>
+            <w:tcW w:w="1710" w:type="dxa"/>
+            <w:shd w:val="clear" w:color="auto" w:fill="auto"/>
+          </w:tcPr>
+          <w:p>
+            <w:pPr>
+              <w:jc w:val="center"/>
+            </w:pPr>
+            <w:r>
+              <w:t>3</w:t>
+            </w:r>
+          </w:p>
+        </w:tc>
+        <w:tc>
+          <w:tcPr>
+            <w:tcW w:w="1170" w:type="dxa"/>
+          </w:tcPr>
+          <w:p>
+            <w:pPr>
+              <w:jc w:val="center"/>
+            </w:pPr>
+            <w:r>
+              <w:t>4</w:t>
+            </w:r>
+          </w:p>
+        </w:tc>
+      </w:tr>
+      <w:tr>
+        <w:tc>
+          <w:tcPr>
+            <w:tcW w:w="1127" w:type="dxa"/>
+            <w:shd w:val="clear" w:color="auto" w:fill="auto"/>
+          </w:tcPr>
+          <w:p>
+            <w:pPr>
+              <w:jc w:val="center"/>
+            </w:pPr>
+            <w:r>
+              <w:t>S5</w:t>
+            </w:r>
+          </w:p>
+        </w:tc>
+        <w:tc>
+          <w:tcPr>
+            <w:tcW w:w="6163" w:type="dxa"/>
+            <w:shd w:val="clear" w:color="auto" w:fill="auto"/>
+          </w:tcPr>
+          <w:p>
+            <w:r>
+              <w:t>Design pop-up menus</w:t>
+            </w:r>
+          </w:p>
+        </w:tc>
+        <w:tc>
+          <w:tcPr>
+            <w:tcW w:w="1710" w:type="dxa"/>
+            <w:shd w:val="clear" w:color="auto" w:fill="auto"/>
+          </w:tcPr>
+          <w:p>
+            <w:pPr>
+              <w:jc w:val="center"/>
+            </w:pPr>
+            <w:r>
+              <w:t>5</w:t>
+            </w:r>
+          </w:p>
+        </w:tc>
+        <w:tc>
+          <w:tcPr>
+            <w:tcW w:w="1170" w:type="dxa"/>
+          </w:tcPr>
+          <w:p>
+            <w:pPr>
+              <w:jc w:val="center"/>
+            </w:pPr>
+            <w:r>
+              <w:t>8</w:t>
+            </w:r>
+          </w:p>
+        </w:tc>
+      </w:tr>
+      <w:tr>
+        <w:tc>
+          <w:tcPr>
+            <w:tcW w:w="1127" w:type="dxa"/>
+            <w:shd w:val="clear" w:color="auto" w:fill="auto"/>
+          </w:tcPr>
+          <w:p>
+            <w:pPr>
+              <w:jc w:val="center"/>
+            </w:pPr>
+            <w:r>
+              <w:t>S6</w:t>
+            </w:r>
+          </w:p>
+        </w:tc>
+        <w:tc>
+          <w:tcPr>
+            <w:tcW w:w="6163" w:type="dxa"/>
+            <w:shd w:val="clear" w:color="auto" w:fill="auto"/>
+          </w:tcPr>
+          <w:p>
+            <w:r>
+              <w:t>Add button for checkout</w:t>
+            </w:r>
+          </w:p>
+        </w:tc>
+        <w:tc>
+          <w:tcPr>
+            <w:tcW w:w="1710" w:type="dxa"/>
+            <w:shd w:val="clear" w:color="auto" w:fill="auto"/>
+          </w:tcPr>
+          <w:p>
+            <w:pPr>
+              <w:jc w:val="center"/>
+            </w:pPr>
+            <w:r>
+              <w:t>6</w:t>
+            </w:r>
+          </w:p>
+        </w:tc>
+        <w:tc>
+          <w:tcPr>
+            <w:tcW w:w="1170" w:type="dxa"/>
+          </w:tcPr>
+          <w:p>
+            <w:pPr>
+              <w:jc w:val="center"/>
+            </w:pPr>
+            <w:r>
+              <w:t>5</w:t>
+            </w:r>
+          </w:p>
+        </w:tc>
+      </w:tr>
+      <w:tr>
+        <w:tc>
+          <w:tcPr>
+            <w:tcW w:w="1127" w:type="dxa"/>
+            <w:shd w:val="clear" w:color="auto" w:fill="auto"/>
+          </w:tcPr>
+          <w:p>
+            <w:pPr>
+              <w:jc w:val="center"/>
+            </w:pPr>
+          </w:p>
+        </w:tc>
+        <w:tc>
+          <w:tcPr>
+            <w:tcW w:w="6163" w:type="dxa"/>
+            <w:shd w:val="clear" w:color="auto" w:fill="auto"/>
+          </w:tcPr>
+          <w:p>
+            <w:pPr>
+              <w:ind w:left="25"/>
+            </w:pPr>
+            <w:r>
+              <w:t>Add code for calculating totals</w:t>
+            </w:r>
+          </w:p>
+        </w:tc>
+        <w:tc>
+          <w:tcPr>
+            <w:tcW w:w="1710" w:type="dxa"/>
+            <w:shd w:val="clear" w:color="auto" w:fill="auto"/>
+          </w:tcPr>
+          <w:p>
+            <w:pPr>
+              <w:jc w:val="center"/>
+            </w:pPr>
+            <w:r>
+              <w:t>10</w:t>
+            </w:r>
+          </w:p>
+        </w:tc>
+        <w:tc>
+          <w:tcPr>
+            <w:tcW w:w="1170" w:type="dxa"/>
+          </w:tcPr>
+          <w:p>
+            <w:pPr>
+              <w:jc w:val="center"/>
+            </w:pPr>
+            <w:r>
+              <w:t>8</w:t>
+            </w:r>
+          </w:p>
+        </w:tc>
+      </w:tr>
+      <w:tr>
+        <w:tc>
+          <w:tcPr>
+            <w:tcW w:w="1127" w:type="dxa"/>
+            <w:shd w:val="clear" w:color="auto" w:fill="auto"/>
+          </w:tcPr>
+          <w:p>
+            <w:pPr>
+              <w:jc w:val="center"/>
+            </w:pPr>
+            <w:r>
+              <w:t>S4</w:t>
+            </w:r>
+          </w:p>
+        </w:tc>
+        <w:tc>
+          <w:tcPr>
+            <w:tcW w:w="6163" w:type="dxa"/>
+            <w:shd w:val="clear" w:color="auto" w:fill="auto"/>
+          </w:tcPr>
+          <w:p>
+            <w:pPr>
+              <w:ind w:left="25"/>
+            </w:pPr>
+            <w:r>
+              <w:t xml:space="preserve">Add code for budget activity and calculations </w:t>
+            </w:r>
+          </w:p>
+        </w:tc>
+        <w:tc>
+          <w:tcPr>
+            <w:tcW w:w="1710" w:type="dxa"/>
+            <w:shd w:val="clear" w:color="auto" w:fill="auto"/>
+          </w:tcPr>
+          <w:p>
+            <w:pPr>
+              <w:jc w:val="center"/>
+            </w:pPr>
+            <w:r>
+              <w:t>10</w:t>
+            </w:r>
+          </w:p>
+        </w:tc>
+        <w:tc>
+          <w:tcPr>
+            <w:tcW w:w="1170" w:type="dxa"/>
+          </w:tcPr>
+          <w:p>
+            <w:pPr>
+              <w:jc w:val="center"/>
+            </w:pPr>
+            <w:r>
+              <w:t>10</w:t>
+            </w:r>
+          </w:p>
+        </w:tc>
+      </w:tr>
+      <w:tr>
+        <w:tc>
+          <w:tcPr>
+            <w:tcW w:w="1127" w:type="dxa"/>
+            <w:shd w:val="clear" w:color="auto" w:fill="auto"/>
+          </w:tcPr>
+          <w:p>
+            <w:pPr>
+              <w:jc w:val="center"/>
+            </w:pPr>
+            <w:r>
+              <w:t>S3</w:t>
+            </w:r>
+          </w:p>
+        </w:tc>
+        <w:tc>
+          <w:tcPr>
+            <w:tcW w:w="6163" w:type="dxa"/>
+            <w:shd w:val="clear" w:color="auto" w:fill="auto"/>
+          </w:tcPr>
+          <w:p>
+            <w:pPr>
+              <w:ind w:left="25"/>
+            </w:pPr>
+            <w:r>
+              <w:t xml:space="preserve">Import picture library </w:t>
+            </w:r>
+          </w:p>
+        </w:tc>
+        <w:tc>
+          <w:tcPr>
+            <w:tcW w:w="1710" w:type="dxa"/>
+            <w:shd w:val="clear" w:color="auto" w:fill="auto"/>
+          </w:tcPr>
+          <w:p>
+            <w:pPr>
+              <w:jc w:val="center"/>
+            </w:pPr>
+            <w:r>
+              <w:t>3</w:t>
+            </w:r>
+          </w:p>
+        </w:tc>
+        <w:tc>
+          <w:tcPr>
+            <w:tcW w:w="1170" w:type="dxa"/>
+          </w:tcPr>
+          <w:p>
+            <w:pPr>
+              <w:jc w:val="center"/>
+            </w:pPr>
+            <w:r>
+              <w:t>3</w:t>
+            </w:r>
+          </w:p>
+        </w:tc>
+      </w:tr>
+      <w:tr>
+        <w:tc>
+          <w:tcPr>
+            <w:tcW w:w="1127" w:type="dxa"/>
+            <w:shd w:val="clear" w:color="auto" w:fill="auto"/>
+          </w:tcPr>
+          <w:p>
+            <w:pPr>
+              <w:jc w:val="center"/>
+            </w:pPr>
+          </w:p>
+        </w:tc>
+        <w:tc>
+          <w:tcPr>
+            <w:tcW w:w="6163" w:type="dxa"/>
+            <w:shd w:val="clear" w:color="auto" w:fill="auto"/>
+          </w:tcPr>
+          <w:p>
+            <w:pPr>
+              <w:ind w:left="25"/>
+            </w:pPr>
+            <w:r>
+              <w:t>Link picture to item</w:t>
+            </w:r>
+          </w:p>
+        </w:tc>
+        <w:tc>
+          <w:tcPr>
+            <w:tcW w:w="1710" w:type="dxa"/>
+            <w:shd w:val="clear" w:color="auto" w:fill="auto"/>
+          </w:tcPr>
+          <w:p>
+            <w:pPr>
+              <w:jc w:val="center"/>
+            </w:pPr>
+            <w:r>
+              <w:t>5</w:t>
+            </w:r>
+          </w:p>
+        </w:tc>
+        <w:tc>
+          <w:tcPr>
+            <w:tcW w:w="1170" w:type="dxa"/>
+          </w:tcPr>
+          <w:p>
+            <w:pPr>
+              <w:jc w:val="center"/>
+            </w:pPr>
+            <w:r>
+              <w:t>4(so far)</w:t>
+            </w:r>
+          </w:p>
+        </w:tc>
+      </w:tr>
+    </w:tbl>
+    <w:p>
+      <w:pPr>
+        <w:rPr>
+          <w:rFonts w:eastAsia="Times New Roman"/>
+          <w:b/>
+        </w:rPr>
+      </w:pPr>
+      <w:r>
+        <w:rPr>
+          <w:rFonts w:eastAsia="Times New Roman"/>
+          <w:b/>
+        </w:rPr>
+        <w:t>Iteration 6</w:t>
+      </w:r>
+      <w:r>
+        <w:rPr>
+          <w:rFonts w:eastAsia="Times New Roman"/>
+          <w:b/>
+        </w:rPr>
+        <w:t>:</w:t>
+      </w:r>
+    </w:p>
+    <w:p>
+      <w:pPr>
+        <w:rPr>
+          <w:rFonts w:eastAsia="Times New Roman"/>
+        </w:rPr>
+      </w:pPr>
+      <w:r>
+        <w:rPr>
+          <w:rFonts w:eastAsia="Times New Roman"/>
+        </w:rPr>
+        <w:t xml:space="preserve">This iteration’s focus was refactoring. I also was able to make progress with my final story which is adding a picture to the list item. </w:t>
+      </w:r>
+    </w:p>
+    <w:p>
+      <w:pPr>
+        <w:rPr>
+          <w:rFonts w:eastAsia="Times New Roman"/>
+        </w:rPr>
+      </w:pPr>
+    </w:p>
+    <w:p>
+      <w:pPr>
+        <w:spacing w:after="120"/>
+        <w:outlineLvl w:val="1"/>
+        <w:rPr>
+          <w:rFonts w:ascii="Calibri" w:eastAsia="Times New Roman" w:hAnsi="Calibri"/>
+          <w:sz w:val="32"/>
+          <w:szCs w:val="28"/>
+        </w:rPr>
+      </w:pPr>
+      <w:r>
+        <w:rPr>
+          <w:rFonts w:ascii="Calibri" w:eastAsia="Times New Roman" w:hAnsi="Calibri"/>
+          <w:sz w:val="32"/>
+          <w:szCs w:val="28"/>
+        </w:rPr>
+        <w:t>Retrospective</w:t>
+      </w:r>
+    </w:p>
+    <w:p>
+      <w:pPr>
+        <w:rPr>
+          <w:rFonts w:eastAsia="Times New Roman"/>
+          <w:b/>
+        </w:rPr>
+      </w:pPr>
+      <w:r>
+        <w:rPr>
+          <w:rFonts w:eastAsia="Times New Roman"/>
+          <w:b/>
+        </w:rPr>
+        <w:t>Iteration 6</w:t>
+      </w:r>
+      <w:r>
+        <w:rPr>
+          <w:rFonts w:eastAsia="Times New Roman"/>
+          <w:b/>
+        </w:rPr>
+        <w:t>:</w:t>
+      </w:r>
+    </w:p>
+    <w:p>
+      <w:pPr>
+        <w:rPr>
+          <w:b/>
+          <w:bCs/>
+        </w:rPr>
+      </w:pPr>
+      <w:r>
+        <w:rPr>
+          <w:rFonts w:eastAsia="Times New Roman"/>
+        </w:rPr>
+        <w:t xml:space="preserve">I </w:t>
+      </w:r>
+      <w:r>
+        <w:rPr>
+          <w:rFonts w:eastAsia="Times New Roman"/>
+        </w:rPr>
+        <w:t xml:space="preserve">still did not finish my final story but I made progress. I am now able to choose from the gallery or take a picture. I am also able to retake the picture if it is not good. The only thing left is to save the picture to the app so that it can be added to the list item. </w:t>
+      </w:r>
+      <w:r>
+        <w:rPr>
+          <w:rFonts w:eastAsia="Times New Roman"/>
+        </w:rPr>
+        <w:t xml:space="preserve">The main focus thought was refactoring. Our instructions were to use at least 5 small refactoring techniques or </w:t>
+      </w:r>
+      <w:r>
+        <w:rPr>
+          <w:rFonts w:eastAsia="Times New Roman"/>
+        </w:rPr>
+        <w:t xml:space="preserve">fewer if you use larger refactoring techniques. </w:t>
+      </w:r>
+      <w:r>
+        <w:rPr>
+          <w:rFonts w:eastAsia="Times New Roman"/>
+        </w:rPr>
+        <w:t xml:space="preserve">I choose to use </w:t>
+      </w:r>
+      <w:r>
+        <w:rPr>
+          <w:rFonts w:eastAsia="Times New Roman"/>
+        </w:rPr>
+        <w:t>Encapsulate Field</w:t>
+      </w:r>
+      <w:r>
+        <w:rPr>
+          <w:rFonts w:eastAsia="Times New Roman"/>
+        </w:rPr>
+        <w:t xml:space="preserve"> with “getTotal( )”; </w:t>
+      </w:r>
+      <w:r>
+        <w:rPr>
+          <w:rFonts w:eastAsia="Times New Roman"/>
+        </w:rPr>
+        <w:t xml:space="preserve">Rename Method/Class with “resetCursor”; </w:t>
+      </w:r>
+      <w:r>
+        <w:rPr>
+          <w:rFonts w:eastAsia="Times New Roman"/>
+        </w:rPr>
+        <w:t xml:space="preserve">Extracted Method with my unit test; </w:t>
+      </w:r>
+      <w:r>
+        <w:rPr>
+          <w:rFonts w:eastAsia="Times New Roman"/>
+        </w:rPr>
+        <w:t xml:space="preserve"> I combined two methods that were called together multiple times together to make one method with “</w:t>
+      </w:r>
+      <w:r>
+        <w:rPr>
+          <w:rFonts w:eastAsia="Times New Roman"/>
+        </w:rPr>
+        <w:t>updateBudgets(</w:t>
+      </w:r>
+      <w:r>
+        <w:rPr>
+          <w:rFonts w:eastAsia="Times New Roman"/>
+        </w:rPr>
+        <w:t xml:space="preserve"> </w:t>
+      </w:r>
+      <w:r>
+        <w:rPr>
+          <w:rFonts w:eastAsia="Times New Roman"/>
+        </w:rPr>
+        <w:t>)</w:t>
+      </w:r>
+      <w:r>
+        <w:rPr>
+          <w:rFonts w:eastAsia="Times New Roman"/>
+        </w:rPr>
+        <w:t>”;</w:t>
+      </w:r>
+      <w:r>
+        <w:rPr>
+          <w:rFonts w:eastAsia="Times New Roman"/>
+        </w:rPr>
+        <w:t xml:space="preserve"> </w:t>
+      </w:r>
+      <w:r>
+        <w:rPr>
+          <w:rFonts w:eastAsia="Times New Roman"/>
+        </w:rPr>
+        <w:t>Extracted Variable with “</w:t>
+      </w:r>
+      <w:r>
+        <w:rPr>
+          <w:rFonts w:eastAsia="Times New Roman"/>
+        </w:rPr>
+        <w:t>belowBudget</w:t>
+      </w:r>
+      <w:r>
+        <w:rPr>
+          <w:rFonts w:eastAsia="Times New Roman"/>
+        </w:rPr>
+        <w:t>”</w:t>
+      </w:r>
+      <w:r>
+        <w:rPr>
+          <w:rFonts w:eastAsia="Times New Roman"/>
+        </w:rPr>
+        <w:t xml:space="preserve"> and “totalAboveZero” but that did not work so I used </w:t>
+      </w:r>
+      <w:bookmarkStart w:id="13" w:name="_GoBack"/>
+      <w:bookmarkEnd w:id="13"/>
+      <w:r>
+        <w:rPr>
+          <w:bCs/>
+        </w:rPr>
+        <w:t>Inline Temp</w:t>
+      </w:r>
+      <w:r>
+        <w:rPr>
+          <w:rFonts w:eastAsia="Times New Roman"/>
+        </w:rPr>
+        <w:t>;</w:t>
+      </w:r>
+      <w:r>
+        <w:rPr>
+          <w:rFonts w:eastAsia="Times New Roman"/>
+        </w:rPr>
+        <w:t xml:space="preserve"> </w:t>
+      </w:r>
+      <w:r>
+        <w:rPr>
+          <w:rFonts w:eastAsia="Times New Roman"/>
+        </w:rPr>
+        <w:t xml:space="preserve">and I Extracted Constant with “$”. </w:t>
+      </w:r>
+    </w:p>
+    <w:p>
+      <w:pPr>
+        <w:rPr>
+          <w:rFonts w:eastAsia="Times New Roman"/>
+        </w:rPr>
+      </w:pPr>
+      <w:r>
+        <w:rPr>
+          <w:rFonts w:eastAsia="Times New Roman"/>
+        </w:rPr>
+        <w:t xml:space="preserve">For my final iteration, I plan on </w:t>
+      </w:r>
+      <w:r>
+        <w:rPr>
+          <w:rFonts w:eastAsia="Times New Roman"/>
+        </w:rPr>
+        <w:t>continuing</w:t>
+      </w:r>
+      <w:r>
+        <w:rPr>
+          <w:rFonts w:eastAsia="Times New Roman"/>
+        </w:rPr>
+        <w:t xml:space="preserve"> to finish my last story. </w:t>
+      </w:r>
+    </w:p>
+    <w:p>
+      <w:pPr>
+        <w:rPr>
+          <w:rFonts w:eastAsia="Times New Roman"/>
+        </w:rPr>
+      </w:pPr>
+      <w:r>
+        <w:rPr>
+          <w:rFonts w:eastAsia="Times New Roman"/>
+        </w:rPr>
+        <w:t xml:space="preserve"> </w:t>
+      </w:r>
+    </w:p>
+    <w:p>
+      <w:pPr>
+        <w:rPr>
+          <w:rFonts w:eastAsia="Times New Roman"/>
+        </w:rPr>
+      </w:pPr>
+    </w:p>
+    <w:p>
+      <w:pPr>
+        <w:rPr>
+          <w:rFonts w:eastAsia="Times New Roman"/>
+          <w:b/>
+          <w:sz w:val="28"/>
+          <w:szCs w:val="28"/>
+        </w:rPr>
+      </w:pPr>
+      <w:r>
+        <w:rPr>
+          <w:rFonts w:eastAsia="Times New Roman"/>
+          <w:b/>
+          <w:sz w:val="28"/>
+          <w:szCs w:val="28"/>
+        </w:rPr>
+        <w:lastRenderedPageBreak/>
+        <w:t>Project velocity: 0</w:t>
       </w:r>
     </w:p>
     <w:sectPr>
@@ -8670,7 +9086,7 @@
       <w:rPr>
         <w:noProof/>
       </w:rPr>
-      <w:t>15</w:t>
+      <w:t>14</w:t>
     </w:r>
     <w:r>
       <w:fldChar w:fldCharType="end"/>
@@ -12210,7 +12626,6 @@
   <w:style w:type="character" w:default="1" w:styleId="DefaultParagraphFont">
     <w:name w:val="Default Paragraph Font"/>
     <w:uiPriority w:val="1"/>
-    <w:semiHidden/>
     <w:unhideWhenUsed/>
   </w:style>
   <w:style w:type="table" w:default="1" w:styleId="TableNormal">
@@ -12970,7 +13385,7 @@
 </file>
 
 <file path=customXml/itemProps1.xml><?xml version="1.0" encoding="utf-8"?>
-<ds:datastoreItem xmlns:ds="http://schemas.openxmlformats.org/officeDocument/2006/customXml" ds:itemID="{87BACB26-D48C-440B-A2DC-265CEDEE4F97}">
+<ds:datastoreItem xmlns:ds="http://schemas.openxmlformats.org/officeDocument/2006/customXml" ds:itemID="{B5EE941F-725D-42EE-84E3-E0D67BDA8B34}">
   <ds:schemaRefs>
     <ds:schemaRef ds:uri="http://schemas.openxmlformats.org/officeDocument/2006/bibliography"/>
   </ds:schemaRefs>

</xml_diff>